<commit_message>
Falta so o relatorio a mao e mandar o email para o professor
</commit_message>
<xml_diff>
--- a/Arquivos/Portugol-Acompanhamento.docx
+++ b/Arquivos/Portugol-Acompanhamento.docx
@@ -437,7 +437,6 @@
                 <w:szCs w:val="16"/>
               </w:rPr>
             </w:pPr>
-            <w:proofErr w:type="gramStart"/>
             <w:r>
               <w:rPr>
                 <w:rFonts w:ascii="Calibri" w:hAnsi="Calibri"/>
@@ -448,7 +447,6 @@
               </w:rPr>
               <w:t>❶</w:t>
             </w:r>
-            <w:proofErr w:type="gramEnd"/>
           </w:p>
         </w:tc>
         <w:tc>
@@ -473,6 +471,16 @@
                 <w:szCs w:val="16"/>
               </w:rPr>
             </w:pPr>
+            <w:r>
+              <w:rPr>
+                <w:rFonts w:ascii="Calibri" w:hAnsi="Calibri"/>
+                <w:i/>
+                <w:color w:val="215868"/>
+                <w:sz w:val="16"/>
+                <w:szCs w:val="16"/>
+              </w:rPr>
+              <w:t>Eberty Alves da Silva</w:t>
+            </w:r>
           </w:p>
         </w:tc>
         <w:tc>
@@ -599,6 +607,16 @@
                 <w:szCs w:val="16"/>
               </w:rPr>
             </w:pPr>
+            <w:r>
+              <w:rPr>
+                <w:rFonts w:ascii="Calibri" w:hAnsi="Calibri"/>
+                <w:i/>
+                <w:color w:val="215868"/>
+                <w:sz w:val="16"/>
+                <w:szCs w:val="16"/>
+              </w:rPr>
+              <w:t>Philiphe Alexandre R. Kramer</w:t>
+            </w:r>
           </w:p>
         </w:tc>
         <w:tc>
@@ -1286,6 +1304,8 @@
                 <w:szCs w:val="16"/>
               </w:rPr>
             </w:pPr>
+            <w:bookmarkStart w:id="0" w:name="_GoBack"/>
+            <w:bookmarkEnd w:id="0"/>
             <w:r>
               <w:rPr>
                 <w:rFonts w:ascii="Calibri" w:hAnsi="Calibri"/>
@@ -12811,8 +12831,6 @@
               </w:rPr>
               <w:t>)</w:t>
             </w:r>
-            <w:bookmarkStart w:id="0" w:name="_GoBack"/>
-            <w:bookmarkEnd w:id="0"/>
           </w:p>
         </w:tc>
         <w:tc>
@@ -15434,6 +15452,7 @@
     <w:lsdException w:name="HTML Sample" w:semiHidden="1" w:unhideWhenUsed="1"/>
     <w:lsdException w:name="HTML Typewriter" w:semiHidden="1" w:unhideWhenUsed="1"/>
     <w:lsdException w:name="HTML Variable" w:semiHidden="1" w:unhideWhenUsed="1"/>
+    <w:lsdException w:name="Normal Table" w:semiHidden="1" w:unhideWhenUsed="1"/>
     <w:lsdException w:name="annotation subject" w:semiHidden="1" w:unhideWhenUsed="1"/>
     <w:lsdException w:name="No List" w:semiHidden="1" w:unhideWhenUsed="1"/>
     <w:lsdException w:name="Outline List 1" w:semiHidden="1" w:unhideWhenUsed="1"/>
@@ -15480,8 +15499,10 @@
     <w:lsdException w:name="Table Subtle 2" w:semiHidden="1" w:unhideWhenUsed="1"/>
     <w:lsdException w:name="Table Web 1" w:semiHidden="1" w:unhideWhenUsed="1"/>
     <w:lsdException w:name="Table Web 2" w:semiHidden="1" w:unhideWhenUsed="1"/>
+    <w:lsdException w:name="Table Web 3" w:semiHidden="1" w:unhideWhenUsed="1"/>
     <w:lsdException w:name="Balloon Text" w:semiHidden="1" w:unhideWhenUsed="1"/>
     <w:lsdException w:name="Table Grid" w:uiPriority="39"/>
+    <w:lsdException w:name="Table Theme" w:semiHidden="1" w:unhideWhenUsed="1"/>
     <w:lsdException w:name="Placeholder Text" w:semiHidden="1"/>
     <w:lsdException w:name="No Spacing" w:uiPriority="1" w:qFormat="1"/>
     <w:lsdException w:name="Light Shading" w:uiPriority="60"/>
@@ -15716,13 +15737,13 @@
       <w:lang w:val="pt-BR" w:eastAsia="pt-BR"/>
     </w:rPr>
   </w:style>
-  <w:style w:type="character" w:default="1" w:styleId="DefaultParagraphFont">
+  <w:style w:type="character" w:default="1" w:styleId="Fontepargpadro">
     <w:name w:val="Default Paragraph Font"/>
     <w:uiPriority w:val="1"/>
     <w:semiHidden/>
     <w:unhideWhenUsed/>
   </w:style>
-  <w:style w:type="table" w:default="1" w:styleId="TableNormal">
+  <w:style w:type="table" w:default="1" w:styleId="Tabelanormal">
     <w:name w:val="Normal Table"/>
     <w:uiPriority w:val="99"/>
     <w:semiHidden/>
@@ -15737,16 +15758,16 @@
       </w:tblCellMar>
     </w:tblPr>
   </w:style>
-  <w:style w:type="numbering" w:default="1" w:styleId="NoList">
+  <w:style w:type="numbering" w:default="1" w:styleId="Semlista">
     <w:name w:val="No List"/>
     <w:uiPriority w:val="99"/>
     <w:semiHidden/>
     <w:unhideWhenUsed/>
   </w:style>
-  <w:style w:type="paragraph" w:styleId="BalloonText">
+  <w:style w:type="paragraph" w:styleId="Textodebalo">
     <w:name w:val="Balloon Text"/>
     <w:basedOn w:val="Normal"/>
-    <w:link w:val="BalloonTextChar"/>
+    <w:link w:val="TextodebaloChar"/>
     <w:uiPriority w:val="99"/>
     <w:semiHidden/>
     <w:unhideWhenUsed/>
@@ -15757,10 +15778,10 @@
       <w:szCs w:val="16"/>
     </w:rPr>
   </w:style>
-  <w:style w:type="character" w:customStyle="1" w:styleId="BalloonTextChar">
-    <w:name w:val="Balloon Text Char"/>
-    <w:basedOn w:val="DefaultParagraphFont"/>
-    <w:link w:val="BalloonText"/>
+  <w:style w:type="character" w:customStyle="1" w:styleId="TextodebaloChar">
+    <w:name w:val="Texto de balão Char"/>
+    <w:basedOn w:val="Fontepargpadro"/>
+    <w:link w:val="Textodebalo"/>
     <w:uiPriority w:val="99"/>
     <w:semiHidden/>
     <w:rsid w:val="00AC05DC"/>

</xml_diff>

<commit_message>
Alterada tabela de transições e acompanhamento.
Falta mudar a imagem do automato no relatório, que não estou conseguindo aqui.
</commit_message>
<xml_diff>
--- a/Arquivos/Portugol-Acompanhamento.docx
+++ b/Arquivos/Portugol-Acompanhamento.docx
@@ -413,7 +413,7 @@
         </w:trPr>
         <w:tc>
           <w:tcPr>
-            <w:tcW w:w="264" w:type="dxa"/>
+            <w:tcW w:w="263" w:type="dxa"/>
             <w:tcBorders>
               <w:top w:val="single" w:sz="4" w:space="0" w:color="auto"/>
               <w:left w:val="single" w:sz="4" w:space="0" w:color="auto"/>
@@ -451,7 +451,7 @@
         </w:tc>
         <w:tc>
           <w:tcPr>
-            <w:tcW w:w="4188" w:type="dxa"/>
+            <w:tcW w:w="4185" w:type="dxa"/>
             <w:gridSpan w:val="2"/>
             <w:tcBorders>
               <w:top w:val="single" w:sz="4" w:space="0" w:color="auto"/>
@@ -512,7 +512,7 @@
         </w:tc>
         <w:tc>
           <w:tcPr>
-            <w:tcW w:w="4757" w:type="dxa"/>
+            <w:tcW w:w="4761" w:type="dxa"/>
             <w:gridSpan w:val="10"/>
             <w:tcBorders>
               <w:top w:val="single" w:sz="4" w:space="0" w:color="auto"/>
@@ -548,7 +548,7 @@
         </w:trPr>
         <w:tc>
           <w:tcPr>
-            <w:tcW w:w="264" w:type="dxa"/>
+            <w:tcW w:w="263" w:type="dxa"/>
             <w:tcBorders>
               <w:top w:val="single" w:sz="4" w:space="0" w:color="auto"/>
               <w:left w:val="single" w:sz="4" w:space="0" w:color="auto"/>
@@ -587,7 +587,7 @@
         </w:tc>
         <w:tc>
           <w:tcPr>
-            <w:tcW w:w="4188" w:type="dxa"/>
+            <w:tcW w:w="4185" w:type="dxa"/>
             <w:gridSpan w:val="2"/>
             <w:tcBorders>
               <w:top w:val="single" w:sz="4" w:space="0" w:color="auto"/>
@@ -649,7 +649,7 @@
         </w:tc>
         <w:tc>
           <w:tcPr>
-            <w:tcW w:w="4757" w:type="dxa"/>
+            <w:tcW w:w="4761" w:type="dxa"/>
             <w:gridSpan w:val="10"/>
             <w:tcBorders>
               <w:left w:val="single" w:sz="4" w:space="0" w:color="auto"/>
@@ -690,7 +690,7 @@
         </w:trPr>
         <w:tc>
           <w:tcPr>
-            <w:tcW w:w="4452" w:type="dxa"/>
+            <w:tcW w:w="4448" w:type="dxa"/>
             <w:gridSpan w:val="3"/>
             <w:tcBorders>
               <w:top w:val="single" w:sz="4" w:space="0" w:color="auto"/>
@@ -742,7 +742,7 @@
         </w:tc>
         <w:tc>
           <w:tcPr>
-            <w:tcW w:w="788" w:type="dxa"/>
+            <w:tcW w:w="792" w:type="dxa"/>
             <w:tcBorders>
               <w:top w:val="single" w:sz="4" w:space="0" w:color="215868"/>
               <w:bottom w:val="single" w:sz="4" w:space="0" w:color="215868"/>
@@ -886,7 +886,7 @@
         </w:trPr>
         <w:tc>
           <w:tcPr>
-            <w:tcW w:w="4452" w:type="dxa"/>
+            <w:tcW w:w="4448" w:type="dxa"/>
             <w:gridSpan w:val="3"/>
             <w:tcBorders>
               <w:top w:val="single" w:sz="12" w:space="0" w:color="auto"/>
@@ -1129,7 +1129,7 @@
         </w:tc>
         <w:tc>
           <w:tcPr>
-            <w:tcW w:w="793" w:type="dxa"/>
+            <w:tcW w:w="797" w:type="dxa"/>
             <w:gridSpan w:val="2"/>
             <w:tcBorders>
               <w:top w:val="single" w:sz="12" w:space="0" w:color="auto"/>
@@ -1171,7 +1171,7 @@
         </w:trPr>
         <w:tc>
           <w:tcPr>
-            <w:tcW w:w="391" w:type="dxa"/>
+            <w:tcW w:w="389" w:type="dxa"/>
             <w:gridSpan w:val="2"/>
             <w:vMerge w:val="restart"/>
             <w:tcBorders>
@@ -1209,7 +1209,7 @@
         </w:tc>
         <w:tc>
           <w:tcPr>
-            <w:tcW w:w="4061" w:type="dxa"/>
+            <w:tcW w:w="4059" w:type="dxa"/>
             <w:vMerge w:val="restart"/>
             <w:tcBorders>
               <w:top w:val="single" w:sz="12" w:space="0" w:color="auto"/>
@@ -1304,8 +1304,6 @@
                 <w:szCs w:val="16"/>
               </w:rPr>
             </w:pPr>
-            <w:bookmarkStart w:id="0" w:name="_GoBack"/>
-            <w:bookmarkEnd w:id="0"/>
             <w:r>
               <w:rPr>
                 <w:rFonts w:ascii="Calibri" w:hAnsi="Calibri"/>
@@ -1355,6 +1353,15 @@
                 <w:szCs w:val="18"/>
               </w:rPr>
             </w:pPr>
+            <w:r>
+              <w:rPr>
+                <w:rFonts w:ascii="Calibri" w:hAnsi="Calibri"/>
+                <w:color w:val="C00000"/>
+                <w:sz w:val="18"/>
+                <w:szCs w:val="18"/>
+              </w:rPr>
+              <w:t>100%</w:t>
+            </w:r>
           </w:p>
         </w:tc>
         <w:tc>
@@ -1473,7 +1480,7 @@
         </w:tc>
         <w:tc>
           <w:tcPr>
-            <w:tcW w:w="793" w:type="dxa"/>
+            <w:tcW w:w="797" w:type="dxa"/>
             <w:gridSpan w:val="2"/>
             <w:tcBorders>
               <w:top w:val="single" w:sz="12" w:space="0" w:color="auto"/>
@@ -1508,7 +1515,7 @@
         </w:trPr>
         <w:tc>
           <w:tcPr>
-            <w:tcW w:w="391" w:type="dxa"/>
+            <w:tcW w:w="389" w:type="dxa"/>
             <w:gridSpan w:val="2"/>
             <w:vMerge/>
             <w:tcBorders>
@@ -1536,7 +1543,7 @@
         </w:tc>
         <w:tc>
           <w:tcPr>
-            <w:tcW w:w="4061" w:type="dxa"/>
+            <w:tcW w:w="4059" w:type="dxa"/>
             <w:vMerge/>
             <w:tcBorders>
               <w:right w:val="single" w:sz="12" w:space="0" w:color="auto"/>
@@ -1745,7 +1752,7 @@
         </w:tc>
         <w:tc>
           <w:tcPr>
-            <w:tcW w:w="793" w:type="dxa"/>
+            <w:tcW w:w="797" w:type="dxa"/>
             <w:gridSpan w:val="2"/>
             <w:tcBorders>
               <w:top w:val="single" w:sz="4" w:space="0" w:color="auto"/>
@@ -1780,7 +1787,7 @@
         </w:trPr>
         <w:tc>
           <w:tcPr>
-            <w:tcW w:w="391" w:type="dxa"/>
+            <w:tcW w:w="389" w:type="dxa"/>
             <w:gridSpan w:val="2"/>
             <w:vMerge/>
             <w:tcBorders>
@@ -1808,7 +1815,7 @@
         </w:tc>
         <w:tc>
           <w:tcPr>
-            <w:tcW w:w="4061" w:type="dxa"/>
+            <w:tcW w:w="4059" w:type="dxa"/>
             <w:vMerge/>
             <w:tcBorders>
               <w:right w:val="single" w:sz="12" w:space="0" w:color="auto"/>
@@ -2015,7 +2022,7 @@
         </w:tc>
         <w:tc>
           <w:tcPr>
-            <w:tcW w:w="793" w:type="dxa"/>
+            <w:tcW w:w="797" w:type="dxa"/>
             <w:gridSpan w:val="2"/>
             <w:tcBorders>
               <w:top w:val="single" w:sz="4" w:space="0" w:color="auto"/>
@@ -2050,7 +2057,7 @@
         </w:trPr>
         <w:tc>
           <w:tcPr>
-            <w:tcW w:w="391" w:type="dxa"/>
+            <w:tcW w:w="389" w:type="dxa"/>
             <w:gridSpan w:val="2"/>
             <w:vMerge w:val="restart"/>
             <w:tcBorders>
@@ -2088,7 +2095,7 @@
         </w:tc>
         <w:tc>
           <w:tcPr>
-            <w:tcW w:w="4061" w:type="dxa"/>
+            <w:tcW w:w="4059" w:type="dxa"/>
             <w:vMerge w:val="restart"/>
             <w:tcBorders>
               <w:top w:val="single" w:sz="12" w:space="0" w:color="auto"/>
@@ -2232,6 +2239,15 @@
                 <w:szCs w:val="18"/>
               </w:rPr>
             </w:pPr>
+            <w:r>
+              <w:rPr>
+                <w:rFonts w:ascii="Calibri" w:hAnsi="Calibri"/>
+                <w:color w:val="C00000"/>
+                <w:sz w:val="18"/>
+                <w:szCs w:val="18"/>
+              </w:rPr>
+              <w:t>50%</w:t>
+            </w:r>
           </w:p>
         </w:tc>
         <w:tc>
@@ -2261,6 +2277,15 @@
                 <w:szCs w:val="18"/>
               </w:rPr>
             </w:pPr>
+            <w:r>
+              <w:rPr>
+                <w:rFonts w:ascii="Calibri" w:hAnsi="Calibri"/>
+                <w:color w:val="C00000"/>
+                <w:sz w:val="18"/>
+                <w:szCs w:val="18"/>
+              </w:rPr>
+              <w:t>100%</w:t>
+            </w:r>
           </w:p>
         </w:tc>
         <w:tc>
@@ -2350,7 +2375,7 @@
         </w:tc>
         <w:tc>
           <w:tcPr>
-            <w:tcW w:w="793" w:type="dxa"/>
+            <w:tcW w:w="797" w:type="dxa"/>
             <w:gridSpan w:val="2"/>
             <w:tcBorders>
               <w:top w:val="single" w:sz="12" w:space="0" w:color="auto"/>
@@ -2385,7 +2410,7 @@
         </w:trPr>
         <w:tc>
           <w:tcPr>
-            <w:tcW w:w="391" w:type="dxa"/>
+            <w:tcW w:w="389" w:type="dxa"/>
             <w:gridSpan w:val="2"/>
             <w:vMerge/>
             <w:tcBorders>
@@ -2413,7 +2438,7 @@
         </w:tc>
         <w:tc>
           <w:tcPr>
-            <w:tcW w:w="4061" w:type="dxa"/>
+            <w:tcW w:w="4059" w:type="dxa"/>
             <w:vMerge/>
             <w:tcBorders>
               <w:right w:val="single" w:sz="12" w:space="0" w:color="auto"/>
@@ -2622,7 +2647,7 @@
         </w:tc>
         <w:tc>
           <w:tcPr>
-            <w:tcW w:w="793" w:type="dxa"/>
+            <w:tcW w:w="797" w:type="dxa"/>
             <w:gridSpan w:val="2"/>
             <w:tcBorders>
               <w:top w:val="single" w:sz="4" w:space="0" w:color="auto"/>
@@ -2657,7 +2682,7 @@
         </w:trPr>
         <w:tc>
           <w:tcPr>
-            <w:tcW w:w="391" w:type="dxa"/>
+            <w:tcW w:w="389" w:type="dxa"/>
             <w:gridSpan w:val="2"/>
             <w:vMerge/>
             <w:tcBorders>
@@ -2685,7 +2710,7 @@
         </w:tc>
         <w:tc>
           <w:tcPr>
-            <w:tcW w:w="4061" w:type="dxa"/>
+            <w:tcW w:w="4059" w:type="dxa"/>
             <w:vMerge/>
             <w:tcBorders>
               <w:right w:val="single" w:sz="12" w:space="0" w:color="auto"/>
@@ -2892,7 +2917,7 @@
         </w:tc>
         <w:tc>
           <w:tcPr>
-            <w:tcW w:w="793" w:type="dxa"/>
+            <w:tcW w:w="797" w:type="dxa"/>
             <w:gridSpan w:val="2"/>
             <w:tcBorders>
               <w:top w:val="single" w:sz="4" w:space="0" w:color="auto"/>
@@ -2927,7 +2952,7 @@
         </w:trPr>
         <w:tc>
           <w:tcPr>
-            <w:tcW w:w="391" w:type="dxa"/>
+            <w:tcW w:w="389" w:type="dxa"/>
             <w:gridSpan w:val="2"/>
             <w:vMerge w:val="restart"/>
             <w:tcBorders>
@@ -2966,7 +2991,7 @@
         </w:tc>
         <w:tc>
           <w:tcPr>
-            <w:tcW w:w="4061" w:type="dxa"/>
+            <w:tcW w:w="4059" w:type="dxa"/>
             <w:vMerge w:val="restart"/>
             <w:tcBorders>
               <w:top w:val="single" w:sz="12" w:space="0" w:color="auto"/>
@@ -3111,6 +3136,24 @@
                 <w:szCs w:val="18"/>
               </w:rPr>
             </w:pPr>
+            <w:r>
+              <w:rPr>
+                <w:rFonts w:ascii="Calibri" w:hAnsi="Calibri"/>
+                <w:color w:val="C00000"/>
+                <w:sz w:val="18"/>
+                <w:szCs w:val="18"/>
+              </w:rPr>
+              <w:t>30</w:t>
+            </w:r>
+            <w:r>
+              <w:rPr>
+                <w:rFonts w:ascii="Calibri" w:hAnsi="Calibri"/>
+                <w:color w:val="C00000"/>
+                <w:sz w:val="18"/>
+                <w:szCs w:val="18"/>
+              </w:rPr>
+              <w:t>%</w:t>
+            </w:r>
           </w:p>
         </w:tc>
         <w:tc>
@@ -3140,6 +3183,15 @@
                 <w:szCs w:val="18"/>
               </w:rPr>
             </w:pPr>
+            <w:r>
+              <w:rPr>
+                <w:rFonts w:ascii="Calibri" w:hAnsi="Calibri"/>
+                <w:color w:val="C00000"/>
+                <w:sz w:val="18"/>
+                <w:szCs w:val="18"/>
+              </w:rPr>
+              <w:t>100%</w:t>
+            </w:r>
           </w:p>
         </w:tc>
         <w:tc>
@@ -3229,7 +3281,7 @@
         </w:tc>
         <w:tc>
           <w:tcPr>
-            <w:tcW w:w="793" w:type="dxa"/>
+            <w:tcW w:w="797" w:type="dxa"/>
             <w:gridSpan w:val="2"/>
             <w:tcBorders>
               <w:top w:val="single" w:sz="12" w:space="0" w:color="auto"/>
@@ -3264,7 +3316,7 @@
         </w:trPr>
         <w:tc>
           <w:tcPr>
-            <w:tcW w:w="391" w:type="dxa"/>
+            <w:tcW w:w="389" w:type="dxa"/>
             <w:gridSpan w:val="2"/>
             <w:vMerge/>
             <w:tcBorders>
@@ -3292,7 +3344,7 @@
         </w:tc>
         <w:tc>
           <w:tcPr>
-            <w:tcW w:w="4061" w:type="dxa"/>
+            <w:tcW w:w="4059" w:type="dxa"/>
             <w:vMerge/>
             <w:tcBorders>
               <w:right w:val="single" w:sz="12" w:space="0" w:color="auto"/>
@@ -3501,7 +3553,7 @@
         </w:tc>
         <w:tc>
           <w:tcPr>
-            <w:tcW w:w="793" w:type="dxa"/>
+            <w:tcW w:w="797" w:type="dxa"/>
             <w:gridSpan w:val="2"/>
             <w:tcBorders>
               <w:top w:val="single" w:sz="4" w:space="0" w:color="auto"/>
@@ -3536,7 +3588,7 @@
         </w:trPr>
         <w:tc>
           <w:tcPr>
-            <w:tcW w:w="391" w:type="dxa"/>
+            <w:tcW w:w="389" w:type="dxa"/>
             <w:gridSpan w:val="2"/>
             <w:vMerge/>
             <w:tcBorders>
@@ -3564,7 +3616,7 @@
         </w:tc>
         <w:tc>
           <w:tcPr>
-            <w:tcW w:w="4061" w:type="dxa"/>
+            <w:tcW w:w="4059" w:type="dxa"/>
             <w:vMerge/>
             <w:tcBorders>
               <w:right w:val="single" w:sz="12" w:space="0" w:color="auto"/>
@@ -3771,7 +3823,7 @@
         </w:tc>
         <w:tc>
           <w:tcPr>
-            <w:tcW w:w="793" w:type="dxa"/>
+            <w:tcW w:w="797" w:type="dxa"/>
             <w:gridSpan w:val="2"/>
             <w:tcBorders>
               <w:top w:val="single" w:sz="4" w:space="0" w:color="auto"/>
@@ -3806,7 +3858,7 @@
         </w:trPr>
         <w:tc>
           <w:tcPr>
-            <w:tcW w:w="391" w:type="dxa"/>
+            <w:tcW w:w="389" w:type="dxa"/>
             <w:gridSpan w:val="2"/>
             <w:vMerge w:val="restart"/>
             <w:tcBorders>
@@ -3845,7 +3897,7 @@
         </w:tc>
         <w:tc>
           <w:tcPr>
-            <w:tcW w:w="4061" w:type="dxa"/>
+            <w:tcW w:w="4059" w:type="dxa"/>
             <w:vMerge w:val="restart"/>
             <w:tcBorders>
               <w:top w:val="single" w:sz="12" w:space="0" w:color="auto"/>
@@ -3990,6 +4042,15 @@
                 <w:szCs w:val="18"/>
               </w:rPr>
             </w:pPr>
+            <w:r>
+              <w:rPr>
+                <w:rFonts w:ascii="Calibri" w:hAnsi="Calibri"/>
+                <w:color w:val="C00000"/>
+                <w:sz w:val="18"/>
+                <w:szCs w:val="18"/>
+              </w:rPr>
+              <w:t>0%</w:t>
+            </w:r>
           </w:p>
         </w:tc>
         <w:tc>
@@ -4019,6 +4080,15 @@
                 <w:szCs w:val="18"/>
               </w:rPr>
             </w:pPr>
+            <w:r>
+              <w:rPr>
+                <w:rFonts w:ascii="Calibri" w:hAnsi="Calibri"/>
+                <w:color w:val="C00000"/>
+                <w:sz w:val="18"/>
+                <w:szCs w:val="18"/>
+              </w:rPr>
+              <w:t>100%</w:t>
+            </w:r>
           </w:p>
         </w:tc>
         <w:tc>
@@ -4108,7 +4178,7 @@
         </w:tc>
         <w:tc>
           <w:tcPr>
-            <w:tcW w:w="793" w:type="dxa"/>
+            <w:tcW w:w="797" w:type="dxa"/>
             <w:gridSpan w:val="2"/>
             <w:tcBorders>
               <w:top w:val="single" w:sz="12" w:space="0" w:color="auto"/>
@@ -4143,7 +4213,7 @@
         </w:trPr>
         <w:tc>
           <w:tcPr>
-            <w:tcW w:w="391" w:type="dxa"/>
+            <w:tcW w:w="389" w:type="dxa"/>
             <w:gridSpan w:val="2"/>
             <w:vMerge/>
             <w:tcBorders>
@@ -4171,7 +4241,7 @@
         </w:tc>
         <w:tc>
           <w:tcPr>
-            <w:tcW w:w="4061" w:type="dxa"/>
+            <w:tcW w:w="4059" w:type="dxa"/>
             <w:vMerge/>
             <w:tcBorders>
               <w:right w:val="single" w:sz="12" w:space="0" w:color="auto"/>
@@ -4380,7 +4450,7 @@
         </w:tc>
         <w:tc>
           <w:tcPr>
-            <w:tcW w:w="793" w:type="dxa"/>
+            <w:tcW w:w="797" w:type="dxa"/>
             <w:gridSpan w:val="2"/>
             <w:tcBorders>
               <w:top w:val="single" w:sz="4" w:space="0" w:color="auto"/>
@@ -4415,7 +4485,7 @@
         </w:trPr>
         <w:tc>
           <w:tcPr>
-            <w:tcW w:w="391" w:type="dxa"/>
+            <w:tcW w:w="389" w:type="dxa"/>
             <w:gridSpan w:val="2"/>
             <w:vMerge/>
             <w:tcBorders>
@@ -4443,7 +4513,7 @@
         </w:tc>
         <w:tc>
           <w:tcPr>
-            <w:tcW w:w="4061" w:type="dxa"/>
+            <w:tcW w:w="4059" w:type="dxa"/>
             <w:vMerge/>
             <w:tcBorders>
               <w:right w:val="single" w:sz="12" w:space="0" w:color="auto"/>
@@ -4650,7 +4720,7 @@
         </w:tc>
         <w:tc>
           <w:tcPr>
-            <w:tcW w:w="793" w:type="dxa"/>
+            <w:tcW w:w="797" w:type="dxa"/>
             <w:gridSpan w:val="2"/>
             <w:tcBorders>
               <w:top w:val="single" w:sz="4" w:space="0" w:color="auto"/>
@@ -4685,7 +4755,7 @@
         </w:trPr>
         <w:tc>
           <w:tcPr>
-            <w:tcW w:w="391" w:type="dxa"/>
+            <w:tcW w:w="389" w:type="dxa"/>
             <w:gridSpan w:val="2"/>
             <w:vMerge w:val="restart"/>
             <w:tcBorders>
@@ -4724,7 +4794,7 @@
         </w:tc>
         <w:tc>
           <w:tcPr>
-            <w:tcW w:w="4061" w:type="dxa"/>
+            <w:tcW w:w="4059" w:type="dxa"/>
             <w:vMerge w:val="restart"/>
             <w:tcBorders>
               <w:top w:val="single" w:sz="12" w:space="0" w:color="auto"/>
@@ -4869,6 +4939,15 @@
                 <w:szCs w:val="18"/>
               </w:rPr>
             </w:pPr>
+            <w:r>
+              <w:rPr>
+                <w:rFonts w:ascii="Calibri" w:hAnsi="Calibri"/>
+                <w:color w:val="C00000"/>
+                <w:sz w:val="18"/>
+                <w:szCs w:val="18"/>
+              </w:rPr>
+              <w:t>100%</w:t>
+            </w:r>
           </w:p>
         </w:tc>
         <w:tc>
@@ -4987,7 +5066,7 @@
         </w:tc>
         <w:tc>
           <w:tcPr>
-            <w:tcW w:w="793" w:type="dxa"/>
+            <w:tcW w:w="797" w:type="dxa"/>
             <w:gridSpan w:val="2"/>
             <w:tcBorders>
               <w:top w:val="single" w:sz="12" w:space="0" w:color="auto"/>
@@ -5022,7 +5101,7 @@
         </w:trPr>
         <w:tc>
           <w:tcPr>
-            <w:tcW w:w="391" w:type="dxa"/>
+            <w:tcW w:w="389" w:type="dxa"/>
             <w:gridSpan w:val="2"/>
             <w:vMerge/>
             <w:tcBorders>
@@ -5050,7 +5129,7 @@
         </w:tc>
         <w:tc>
           <w:tcPr>
-            <w:tcW w:w="4061" w:type="dxa"/>
+            <w:tcW w:w="4059" w:type="dxa"/>
             <w:vMerge/>
             <w:tcBorders>
               <w:right w:val="single" w:sz="12" w:space="0" w:color="auto"/>
@@ -5259,7 +5338,7 @@
         </w:tc>
         <w:tc>
           <w:tcPr>
-            <w:tcW w:w="793" w:type="dxa"/>
+            <w:tcW w:w="797" w:type="dxa"/>
             <w:gridSpan w:val="2"/>
             <w:tcBorders>
               <w:top w:val="single" w:sz="4" w:space="0" w:color="auto"/>
@@ -5294,7 +5373,7 @@
         </w:trPr>
         <w:tc>
           <w:tcPr>
-            <w:tcW w:w="391" w:type="dxa"/>
+            <w:tcW w:w="389" w:type="dxa"/>
             <w:gridSpan w:val="2"/>
             <w:vMerge/>
             <w:tcBorders>
@@ -5322,7 +5401,7 @@
         </w:tc>
         <w:tc>
           <w:tcPr>
-            <w:tcW w:w="4061" w:type="dxa"/>
+            <w:tcW w:w="4059" w:type="dxa"/>
             <w:vMerge/>
             <w:tcBorders>
               <w:right w:val="single" w:sz="12" w:space="0" w:color="auto"/>
@@ -5529,7 +5608,7 @@
         </w:tc>
         <w:tc>
           <w:tcPr>
-            <w:tcW w:w="793" w:type="dxa"/>
+            <w:tcW w:w="797" w:type="dxa"/>
             <w:gridSpan w:val="2"/>
             <w:tcBorders>
               <w:top w:val="single" w:sz="4" w:space="0" w:color="auto"/>
@@ -5564,7 +5643,7 @@
         </w:trPr>
         <w:tc>
           <w:tcPr>
-            <w:tcW w:w="391" w:type="dxa"/>
+            <w:tcW w:w="389" w:type="dxa"/>
             <w:gridSpan w:val="2"/>
             <w:vMerge w:val="restart"/>
             <w:tcBorders>
@@ -5603,7 +5682,7 @@
         </w:tc>
         <w:tc>
           <w:tcPr>
-            <w:tcW w:w="4061" w:type="dxa"/>
+            <w:tcW w:w="4059" w:type="dxa"/>
             <w:vMerge w:val="restart"/>
             <w:tcBorders>
               <w:top w:val="single" w:sz="12" w:space="0" w:color="auto"/>
@@ -5748,6 +5827,15 @@
                 <w:szCs w:val="18"/>
               </w:rPr>
             </w:pPr>
+            <w:r>
+              <w:rPr>
+                <w:rFonts w:ascii="Calibri" w:hAnsi="Calibri"/>
+                <w:color w:val="C00000"/>
+                <w:sz w:val="18"/>
+                <w:szCs w:val="18"/>
+              </w:rPr>
+              <w:t>100%</w:t>
+            </w:r>
           </w:p>
         </w:tc>
         <w:tc>
@@ -5866,7 +5954,7 @@
         </w:tc>
         <w:tc>
           <w:tcPr>
-            <w:tcW w:w="793" w:type="dxa"/>
+            <w:tcW w:w="797" w:type="dxa"/>
             <w:gridSpan w:val="2"/>
             <w:tcBorders>
               <w:top w:val="single" w:sz="12" w:space="0" w:color="auto"/>
@@ -5901,7 +5989,7 @@
         </w:trPr>
         <w:tc>
           <w:tcPr>
-            <w:tcW w:w="391" w:type="dxa"/>
+            <w:tcW w:w="389" w:type="dxa"/>
             <w:gridSpan w:val="2"/>
             <w:vMerge/>
             <w:tcBorders>
@@ -5929,7 +6017,7 @@
         </w:tc>
         <w:tc>
           <w:tcPr>
-            <w:tcW w:w="4061" w:type="dxa"/>
+            <w:tcW w:w="4059" w:type="dxa"/>
             <w:vMerge/>
             <w:tcBorders>
               <w:right w:val="single" w:sz="12" w:space="0" w:color="auto"/>
@@ -6138,7 +6226,7 @@
         </w:tc>
         <w:tc>
           <w:tcPr>
-            <w:tcW w:w="793" w:type="dxa"/>
+            <w:tcW w:w="797" w:type="dxa"/>
             <w:gridSpan w:val="2"/>
             <w:tcBorders>
               <w:top w:val="single" w:sz="4" w:space="0" w:color="auto"/>
@@ -6173,7 +6261,7 @@
         </w:trPr>
         <w:tc>
           <w:tcPr>
-            <w:tcW w:w="391" w:type="dxa"/>
+            <w:tcW w:w="389" w:type="dxa"/>
             <w:gridSpan w:val="2"/>
             <w:vMerge/>
             <w:tcBorders>
@@ -6201,7 +6289,7 @@
         </w:tc>
         <w:tc>
           <w:tcPr>
-            <w:tcW w:w="4061" w:type="dxa"/>
+            <w:tcW w:w="4059" w:type="dxa"/>
             <w:vMerge/>
             <w:tcBorders>
               <w:right w:val="single" w:sz="12" w:space="0" w:color="auto"/>
@@ -6408,7 +6496,7 @@
         </w:tc>
         <w:tc>
           <w:tcPr>
-            <w:tcW w:w="793" w:type="dxa"/>
+            <w:tcW w:w="797" w:type="dxa"/>
             <w:gridSpan w:val="2"/>
             <w:tcBorders>
               <w:top w:val="single" w:sz="4" w:space="0" w:color="auto"/>
@@ -6443,7 +6531,7 @@
         </w:trPr>
         <w:tc>
           <w:tcPr>
-            <w:tcW w:w="391" w:type="dxa"/>
+            <w:tcW w:w="389" w:type="dxa"/>
             <w:gridSpan w:val="2"/>
             <w:vMerge w:val="restart"/>
             <w:tcBorders>
@@ -6491,7 +6579,7 @@
         </w:tc>
         <w:tc>
           <w:tcPr>
-            <w:tcW w:w="4061" w:type="dxa"/>
+            <w:tcW w:w="4059" w:type="dxa"/>
             <w:vMerge w:val="restart"/>
             <w:tcBorders>
               <w:top w:val="single" w:sz="12" w:space="0" w:color="auto"/>
@@ -6636,6 +6724,15 @@
                 <w:szCs w:val="18"/>
               </w:rPr>
             </w:pPr>
+            <w:r>
+              <w:rPr>
+                <w:rFonts w:ascii="Calibri" w:hAnsi="Calibri"/>
+                <w:color w:val="C00000"/>
+                <w:sz w:val="18"/>
+                <w:szCs w:val="18"/>
+              </w:rPr>
+              <w:t>0%</w:t>
+            </w:r>
           </w:p>
         </w:tc>
         <w:tc>
@@ -6665,6 +6762,15 @@
                 <w:szCs w:val="18"/>
               </w:rPr>
             </w:pPr>
+            <w:r>
+              <w:rPr>
+                <w:rFonts w:ascii="Calibri" w:hAnsi="Calibri"/>
+                <w:color w:val="C00000"/>
+                <w:sz w:val="18"/>
+                <w:szCs w:val="18"/>
+              </w:rPr>
+              <w:t>0%</w:t>
+            </w:r>
           </w:p>
         </w:tc>
         <w:tc>
@@ -6690,6 +6796,15 @@
                 <w:szCs w:val="18"/>
               </w:rPr>
             </w:pPr>
+            <w:r>
+              <w:rPr>
+                <w:rFonts w:ascii="Calibri" w:hAnsi="Calibri"/>
+                <w:color w:val="C00000"/>
+                <w:sz w:val="18"/>
+                <w:szCs w:val="18"/>
+              </w:rPr>
+              <w:t>0%</w:t>
+            </w:r>
           </w:p>
         </w:tc>
         <w:tc>
@@ -6720,6 +6835,15 @@
                 <w:szCs w:val="18"/>
               </w:rPr>
             </w:pPr>
+            <w:r>
+              <w:rPr>
+                <w:rFonts w:ascii="Calibri" w:hAnsi="Calibri"/>
+                <w:color w:val="C00000"/>
+                <w:sz w:val="18"/>
+                <w:szCs w:val="18"/>
+              </w:rPr>
+              <w:t>100%</w:t>
+            </w:r>
           </w:p>
         </w:tc>
         <w:tc>
@@ -6754,7 +6878,7 @@
         </w:tc>
         <w:tc>
           <w:tcPr>
-            <w:tcW w:w="793" w:type="dxa"/>
+            <w:tcW w:w="797" w:type="dxa"/>
             <w:gridSpan w:val="2"/>
             <w:tcBorders>
               <w:top w:val="single" w:sz="12" w:space="0" w:color="auto"/>
@@ -6789,7 +6913,7 @@
         </w:trPr>
         <w:tc>
           <w:tcPr>
-            <w:tcW w:w="391" w:type="dxa"/>
+            <w:tcW w:w="389" w:type="dxa"/>
             <w:gridSpan w:val="2"/>
             <w:vMerge/>
             <w:tcBorders>
@@ -6817,7 +6941,7 @@
         </w:tc>
         <w:tc>
           <w:tcPr>
-            <w:tcW w:w="4061" w:type="dxa"/>
+            <w:tcW w:w="4059" w:type="dxa"/>
             <w:vMerge/>
             <w:tcBorders>
               <w:right w:val="single" w:sz="12" w:space="0" w:color="auto"/>
@@ -7026,7 +7150,7 @@
         </w:tc>
         <w:tc>
           <w:tcPr>
-            <w:tcW w:w="793" w:type="dxa"/>
+            <w:tcW w:w="797" w:type="dxa"/>
             <w:gridSpan w:val="2"/>
             <w:tcBorders>
               <w:top w:val="single" w:sz="4" w:space="0" w:color="auto"/>
@@ -7061,7 +7185,7 @@
         </w:trPr>
         <w:tc>
           <w:tcPr>
-            <w:tcW w:w="391" w:type="dxa"/>
+            <w:tcW w:w="389" w:type="dxa"/>
             <w:gridSpan w:val="2"/>
             <w:vMerge/>
             <w:tcBorders>
@@ -7089,7 +7213,7 @@
         </w:tc>
         <w:tc>
           <w:tcPr>
-            <w:tcW w:w="4061" w:type="dxa"/>
+            <w:tcW w:w="4059" w:type="dxa"/>
             <w:vMerge/>
             <w:tcBorders>
               <w:right w:val="single" w:sz="12" w:space="0" w:color="auto"/>
@@ -7296,7 +7420,7 @@
         </w:tc>
         <w:tc>
           <w:tcPr>
-            <w:tcW w:w="793" w:type="dxa"/>
+            <w:tcW w:w="797" w:type="dxa"/>
             <w:gridSpan w:val="2"/>
             <w:tcBorders>
               <w:top w:val="single" w:sz="4" w:space="0" w:color="auto"/>
@@ -7331,7 +7455,7 @@
         </w:trPr>
         <w:tc>
           <w:tcPr>
-            <w:tcW w:w="391" w:type="dxa"/>
+            <w:tcW w:w="389" w:type="dxa"/>
             <w:gridSpan w:val="2"/>
             <w:vMerge w:val="restart"/>
             <w:tcBorders>
@@ -7379,7 +7503,7 @@
         </w:tc>
         <w:tc>
           <w:tcPr>
-            <w:tcW w:w="4061" w:type="dxa"/>
+            <w:tcW w:w="4059" w:type="dxa"/>
             <w:vMerge w:val="restart"/>
             <w:tcBorders>
               <w:top w:val="single" w:sz="12" w:space="0" w:color="auto"/>
@@ -7524,6 +7648,15 @@
                 <w:szCs w:val="18"/>
               </w:rPr>
             </w:pPr>
+            <w:r>
+              <w:rPr>
+                <w:rFonts w:ascii="Calibri" w:hAnsi="Calibri"/>
+                <w:color w:val="C00000"/>
+                <w:sz w:val="18"/>
+                <w:szCs w:val="18"/>
+              </w:rPr>
+              <w:t>0%</w:t>
+            </w:r>
           </w:p>
         </w:tc>
         <w:tc>
@@ -7553,6 +7686,15 @@
                 <w:szCs w:val="18"/>
               </w:rPr>
             </w:pPr>
+            <w:r>
+              <w:rPr>
+                <w:rFonts w:ascii="Calibri" w:hAnsi="Calibri"/>
+                <w:color w:val="C00000"/>
+                <w:sz w:val="18"/>
+                <w:szCs w:val="18"/>
+              </w:rPr>
+              <w:t>0%</w:t>
+            </w:r>
           </w:p>
         </w:tc>
         <w:tc>
@@ -7578,6 +7720,15 @@
                 <w:szCs w:val="18"/>
               </w:rPr>
             </w:pPr>
+            <w:r>
+              <w:rPr>
+                <w:rFonts w:ascii="Calibri" w:hAnsi="Calibri"/>
+                <w:color w:val="C00000"/>
+                <w:sz w:val="18"/>
+                <w:szCs w:val="18"/>
+              </w:rPr>
+              <w:t>0%</w:t>
+            </w:r>
           </w:p>
         </w:tc>
         <w:tc>
@@ -7608,6 +7759,24 @@
                 <w:szCs w:val="18"/>
               </w:rPr>
             </w:pPr>
+            <w:r>
+              <w:rPr>
+                <w:rFonts w:ascii="Calibri" w:hAnsi="Calibri"/>
+                <w:color w:val="C00000"/>
+                <w:sz w:val="18"/>
+                <w:szCs w:val="18"/>
+              </w:rPr>
+              <w:t>40</w:t>
+            </w:r>
+            <w:r>
+              <w:rPr>
+                <w:rFonts w:ascii="Calibri" w:hAnsi="Calibri"/>
+                <w:color w:val="C00000"/>
+                <w:sz w:val="18"/>
+                <w:szCs w:val="18"/>
+              </w:rPr>
+              <w:t>%</w:t>
+            </w:r>
           </w:p>
         </w:tc>
         <w:tc>
@@ -7638,11 +7807,20 @@
                 <w:szCs w:val="18"/>
               </w:rPr>
             </w:pPr>
-          </w:p>
-        </w:tc>
-        <w:tc>
-          <w:tcPr>
-            <w:tcW w:w="793" w:type="dxa"/>
+            <w:r>
+              <w:rPr>
+                <w:rFonts w:ascii="Calibri" w:hAnsi="Calibri"/>
+                <w:color w:val="C00000"/>
+                <w:sz w:val="18"/>
+                <w:szCs w:val="18"/>
+              </w:rPr>
+              <w:t>100%</w:t>
+            </w:r>
+          </w:p>
+        </w:tc>
+        <w:tc>
+          <w:tcPr>
+            <w:tcW w:w="797" w:type="dxa"/>
             <w:gridSpan w:val="2"/>
             <w:tcBorders>
               <w:top w:val="single" w:sz="12" w:space="0" w:color="auto"/>
@@ -7677,7 +7855,7 @@
         </w:trPr>
         <w:tc>
           <w:tcPr>
-            <w:tcW w:w="391" w:type="dxa"/>
+            <w:tcW w:w="389" w:type="dxa"/>
             <w:gridSpan w:val="2"/>
             <w:vMerge/>
             <w:tcBorders>
@@ -7705,7 +7883,7 @@
         </w:tc>
         <w:tc>
           <w:tcPr>
-            <w:tcW w:w="4061" w:type="dxa"/>
+            <w:tcW w:w="4059" w:type="dxa"/>
             <w:vMerge/>
             <w:tcBorders>
               <w:right w:val="single" w:sz="12" w:space="0" w:color="auto"/>
@@ -7914,7 +8092,7 @@
         </w:tc>
         <w:tc>
           <w:tcPr>
-            <w:tcW w:w="793" w:type="dxa"/>
+            <w:tcW w:w="797" w:type="dxa"/>
             <w:gridSpan w:val="2"/>
             <w:tcBorders>
               <w:top w:val="single" w:sz="4" w:space="0" w:color="auto"/>
@@ -7949,7 +8127,7 @@
         </w:trPr>
         <w:tc>
           <w:tcPr>
-            <w:tcW w:w="391" w:type="dxa"/>
+            <w:tcW w:w="389" w:type="dxa"/>
             <w:gridSpan w:val="2"/>
             <w:vMerge/>
             <w:tcBorders>
@@ -7977,7 +8155,7 @@
         </w:tc>
         <w:tc>
           <w:tcPr>
-            <w:tcW w:w="4061" w:type="dxa"/>
+            <w:tcW w:w="4059" w:type="dxa"/>
             <w:vMerge/>
             <w:tcBorders>
               <w:right w:val="single" w:sz="12" w:space="0" w:color="auto"/>
@@ -8184,7 +8362,7 @@
         </w:tc>
         <w:tc>
           <w:tcPr>
-            <w:tcW w:w="793" w:type="dxa"/>
+            <w:tcW w:w="797" w:type="dxa"/>
             <w:gridSpan w:val="2"/>
             <w:tcBorders>
               <w:top w:val="single" w:sz="4" w:space="0" w:color="auto"/>
@@ -8219,7 +8397,7 @@
         </w:trPr>
         <w:tc>
           <w:tcPr>
-            <w:tcW w:w="391" w:type="dxa"/>
+            <w:tcW w:w="389" w:type="dxa"/>
             <w:gridSpan w:val="2"/>
             <w:vMerge w:val="restart"/>
             <w:tcBorders>
@@ -8267,7 +8445,7 @@
         </w:tc>
         <w:tc>
           <w:tcPr>
-            <w:tcW w:w="4061" w:type="dxa"/>
+            <w:tcW w:w="4059" w:type="dxa"/>
             <w:vMerge w:val="restart"/>
             <w:tcBorders>
               <w:top w:val="single" w:sz="12" w:space="0" w:color="auto"/>
@@ -8422,6 +8600,15 @@
                 <w:szCs w:val="18"/>
               </w:rPr>
             </w:pPr>
+            <w:r>
+              <w:rPr>
+                <w:rFonts w:ascii="Calibri" w:hAnsi="Calibri"/>
+                <w:color w:val="C00000"/>
+                <w:sz w:val="18"/>
+                <w:szCs w:val="18"/>
+              </w:rPr>
+              <w:t>20%</w:t>
+            </w:r>
           </w:p>
         </w:tc>
         <w:tc>
@@ -8451,6 +8638,15 @@
                 <w:szCs w:val="18"/>
               </w:rPr>
             </w:pPr>
+            <w:r>
+              <w:rPr>
+                <w:rFonts w:ascii="Calibri" w:hAnsi="Calibri"/>
+                <w:color w:val="C00000"/>
+                <w:sz w:val="18"/>
+                <w:szCs w:val="18"/>
+              </w:rPr>
+              <w:t>60%</w:t>
+            </w:r>
           </w:p>
         </w:tc>
         <w:tc>
@@ -8476,6 +8672,15 @@
                 <w:szCs w:val="18"/>
               </w:rPr>
             </w:pPr>
+            <w:r>
+              <w:rPr>
+                <w:rFonts w:ascii="Calibri" w:hAnsi="Calibri"/>
+                <w:color w:val="C00000"/>
+                <w:sz w:val="18"/>
+                <w:szCs w:val="18"/>
+              </w:rPr>
+              <w:t>100%</w:t>
+            </w:r>
           </w:p>
         </w:tc>
         <w:tc>
@@ -8540,7 +8745,7 @@
         </w:tc>
         <w:tc>
           <w:tcPr>
-            <w:tcW w:w="793" w:type="dxa"/>
+            <w:tcW w:w="797" w:type="dxa"/>
             <w:gridSpan w:val="2"/>
             <w:tcBorders>
               <w:top w:val="single" w:sz="12" w:space="0" w:color="auto"/>
@@ -8575,7 +8780,7 @@
         </w:trPr>
         <w:tc>
           <w:tcPr>
-            <w:tcW w:w="391" w:type="dxa"/>
+            <w:tcW w:w="389" w:type="dxa"/>
             <w:gridSpan w:val="2"/>
             <w:vMerge/>
             <w:tcBorders>
@@ -8603,7 +8808,7 @@
         </w:tc>
         <w:tc>
           <w:tcPr>
-            <w:tcW w:w="4061" w:type="dxa"/>
+            <w:tcW w:w="4059" w:type="dxa"/>
             <w:vMerge/>
             <w:tcBorders>
               <w:right w:val="single" w:sz="12" w:space="0" w:color="auto"/>
@@ -8812,7 +9017,7 @@
         </w:tc>
         <w:tc>
           <w:tcPr>
-            <w:tcW w:w="793" w:type="dxa"/>
+            <w:tcW w:w="797" w:type="dxa"/>
             <w:gridSpan w:val="2"/>
             <w:tcBorders>
               <w:top w:val="single" w:sz="4" w:space="0" w:color="auto"/>
@@ -8847,7 +9052,7 @@
         </w:trPr>
         <w:tc>
           <w:tcPr>
-            <w:tcW w:w="391" w:type="dxa"/>
+            <w:tcW w:w="389" w:type="dxa"/>
             <w:gridSpan w:val="2"/>
             <w:vMerge/>
             <w:tcBorders>
@@ -8875,7 +9080,7 @@
         </w:tc>
         <w:tc>
           <w:tcPr>
-            <w:tcW w:w="4061" w:type="dxa"/>
+            <w:tcW w:w="4059" w:type="dxa"/>
             <w:vMerge/>
             <w:tcBorders>
               <w:right w:val="single" w:sz="12" w:space="0" w:color="auto"/>
@@ -9082,7 +9287,7 @@
         </w:tc>
         <w:tc>
           <w:tcPr>
-            <w:tcW w:w="793" w:type="dxa"/>
+            <w:tcW w:w="797" w:type="dxa"/>
             <w:gridSpan w:val="2"/>
             <w:tcBorders>
               <w:top w:val="single" w:sz="4" w:space="0" w:color="auto"/>
@@ -9117,7 +9322,7 @@
         </w:trPr>
         <w:tc>
           <w:tcPr>
-            <w:tcW w:w="391" w:type="dxa"/>
+            <w:tcW w:w="389" w:type="dxa"/>
             <w:gridSpan w:val="2"/>
             <w:vMerge w:val="restart"/>
             <w:tcBorders>
@@ -9165,7 +9370,7 @@
         </w:tc>
         <w:tc>
           <w:tcPr>
-            <w:tcW w:w="4061" w:type="dxa"/>
+            <w:tcW w:w="4059" w:type="dxa"/>
             <w:vMerge w:val="restart"/>
             <w:tcBorders>
               <w:top w:val="single" w:sz="12" w:space="0" w:color="auto"/>
@@ -9320,6 +9525,15 @@
                 <w:szCs w:val="18"/>
               </w:rPr>
             </w:pPr>
+            <w:r>
+              <w:rPr>
+                <w:rFonts w:ascii="Calibri" w:hAnsi="Calibri"/>
+                <w:color w:val="C00000"/>
+                <w:sz w:val="18"/>
+                <w:szCs w:val="18"/>
+              </w:rPr>
+              <w:t>20%</w:t>
+            </w:r>
           </w:p>
         </w:tc>
         <w:tc>
@@ -9349,6 +9563,15 @@
                 <w:szCs w:val="18"/>
               </w:rPr>
             </w:pPr>
+            <w:r>
+              <w:rPr>
+                <w:rFonts w:ascii="Calibri" w:hAnsi="Calibri"/>
+                <w:color w:val="C00000"/>
+                <w:sz w:val="18"/>
+                <w:szCs w:val="18"/>
+              </w:rPr>
+              <w:t>60%</w:t>
+            </w:r>
           </w:p>
         </w:tc>
         <w:tc>
@@ -9374,6 +9597,15 @@
                 <w:szCs w:val="18"/>
               </w:rPr>
             </w:pPr>
+            <w:r>
+              <w:rPr>
+                <w:rFonts w:ascii="Calibri" w:hAnsi="Calibri"/>
+                <w:color w:val="C00000"/>
+                <w:sz w:val="18"/>
+                <w:szCs w:val="18"/>
+              </w:rPr>
+              <w:t>100%</w:t>
+            </w:r>
           </w:p>
         </w:tc>
         <w:tc>
@@ -9438,7 +9670,7 @@
         </w:tc>
         <w:tc>
           <w:tcPr>
-            <w:tcW w:w="793" w:type="dxa"/>
+            <w:tcW w:w="797" w:type="dxa"/>
             <w:gridSpan w:val="2"/>
             <w:tcBorders>
               <w:top w:val="single" w:sz="12" w:space="0" w:color="auto"/>
@@ -9473,7 +9705,7 @@
         </w:trPr>
         <w:tc>
           <w:tcPr>
-            <w:tcW w:w="391" w:type="dxa"/>
+            <w:tcW w:w="389" w:type="dxa"/>
             <w:gridSpan w:val="2"/>
             <w:vMerge/>
             <w:tcBorders>
@@ -9501,7 +9733,7 @@
         </w:tc>
         <w:tc>
           <w:tcPr>
-            <w:tcW w:w="4061" w:type="dxa"/>
+            <w:tcW w:w="4059" w:type="dxa"/>
             <w:vMerge/>
             <w:tcBorders>
               <w:right w:val="single" w:sz="12" w:space="0" w:color="auto"/>
@@ -9710,7 +9942,7 @@
         </w:tc>
         <w:tc>
           <w:tcPr>
-            <w:tcW w:w="793" w:type="dxa"/>
+            <w:tcW w:w="797" w:type="dxa"/>
             <w:gridSpan w:val="2"/>
             <w:tcBorders>
               <w:top w:val="single" w:sz="4" w:space="0" w:color="auto"/>
@@ -9745,7 +9977,7 @@
         </w:trPr>
         <w:tc>
           <w:tcPr>
-            <w:tcW w:w="391" w:type="dxa"/>
+            <w:tcW w:w="389" w:type="dxa"/>
             <w:gridSpan w:val="2"/>
             <w:vMerge/>
             <w:tcBorders>
@@ -9773,7 +10005,7 @@
         </w:tc>
         <w:tc>
           <w:tcPr>
-            <w:tcW w:w="4061" w:type="dxa"/>
+            <w:tcW w:w="4059" w:type="dxa"/>
             <w:vMerge/>
             <w:tcBorders>
               <w:right w:val="single" w:sz="12" w:space="0" w:color="auto"/>
@@ -9980,7 +10212,7 @@
         </w:tc>
         <w:tc>
           <w:tcPr>
-            <w:tcW w:w="793" w:type="dxa"/>
+            <w:tcW w:w="797" w:type="dxa"/>
             <w:gridSpan w:val="2"/>
             <w:tcBorders>
               <w:top w:val="single" w:sz="4" w:space="0" w:color="auto"/>
@@ -10015,7 +10247,7 @@
         </w:trPr>
         <w:tc>
           <w:tcPr>
-            <w:tcW w:w="391" w:type="dxa"/>
+            <w:tcW w:w="389" w:type="dxa"/>
             <w:gridSpan w:val="2"/>
             <w:vMerge w:val="restart"/>
             <w:tcBorders>
@@ -10063,7 +10295,7 @@
         </w:tc>
         <w:tc>
           <w:tcPr>
-            <w:tcW w:w="4061" w:type="dxa"/>
+            <w:tcW w:w="4059" w:type="dxa"/>
             <w:vMerge w:val="restart"/>
             <w:tcBorders>
               <w:top w:val="single" w:sz="12" w:space="0" w:color="auto"/>
@@ -10227,6 +10459,15 @@
                 <w:szCs w:val="18"/>
               </w:rPr>
             </w:pPr>
+            <w:r>
+              <w:rPr>
+                <w:rFonts w:ascii="Calibri" w:hAnsi="Calibri"/>
+                <w:color w:val="C00000"/>
+                <w:sz w:val="18"/>
+                <w:szCs w:val="18"/>
+              </w:rPr>
+              <w:t>20%</w:t>
+            </w:r>
           </w:p>
         </w:tc>
         <w:tc>
@@ -10256,6 +10497,15 @@
                 <w:szCs w:val="18"/>
               </w:rPr>
             </w:pPr>
+            <w:r>
+              <w:rPr>
+                <w:rFonts w:ascii="Calibri" w:hAnsi="Calibri"/>
+                <w:color w:val="C00000"/>
+                <w:sz w:val="18"/>
+                <w:szCs w:val="18"/>
+              </w:rPr>
+              <w:t>60%</w:t>
+            </w:r>
           </w:p>
         </w:tc>
         <w:tc>
@@ -10281,6 +10531,15 @@
                 <w:szCs w:val="18"/>
               </w:rPr>
             </w:pPr>
+            <w:r>
+              <w:rPr>
+                <w:rFonts w:ascii="Calibri" w:hAnsi="Calibri"/>
+                <w:color w:val="C00000"/>
+                <w:sz w:val="18"/>
+                <w:szCs w:val="18"/>
+              </w:rPr>
+              <w:t>100%</w:t>
+            </w:r>
           </w:p>
         </w:tc>
         <w:tc>
@@ -10345,7 +10604,7 @@
         </w:tc>
         <w:tc>
           <w:tcPr>
-            <w:tcW w:w="793" w:type="dxa"/>
+            <w:tcW w:w="797" w:type="dxa"/>
             <w:gridSpan w:val="2"/>
             <w:tcBorders>
               <w:top w:val="single" w:sz="12" w:space="0" w:color="auto"/>
@@ -10380,7 +10639,7 @@
         </w:trPr>
         <w:tc>
           <w:tcPr>
-            <w:tcW w:w="391" w:type="dxa"/>
+            <w:tcW w:w="389" w:type="dxa"/>
             <w:gridSpan w:val="2"/>
             <w:vMerge/>
             <w:tcBorders>
@@ -10408,7 +10667,7 @@
         </w:tc>
         <w:tc>
           <w:tcPr>
-            <w:tcW w:w="4061" w:type="dxa"/>
+            <w:tcW w:w="4059" w:type="dxa"/>
             <w:vMerge/>
             <w:tcBorders>
               <w:right w:val="single" w:sz="12" w:space="0" w:color="auto"/>
@@ -10617,7 +10876,7 @@
         </w:tc>
         <w:tc>
           <w:tcPr>
-            <w:tcW w:w="793" w:type="dxa"/>
+            <w:tcW w:w="797" w:type="dxa"/>
             <w:gridSpan w:val="2"/>
             <w:tcBorders>
               <w:top w:val="single" w:sz="4" w:space="0" w:color="auto"/>
@@ -10652,7 +10911,7 @@
         </w:trPr>
         <w:tc>
           <w:tcPr>
-            <w:tcW w:w="391" w:type="dxa"/>
+            <w:tcW w:w="389" w:type="dxa"/>
             <w:gridSpan w:val="2"/>
             <w:vMerge/>
             <w:tcBorders>
@@ -10680,7 +10939,7 @@
         </w:tc>
         <w:tc>
           <w:tcPr>
-            <w:tcW w:w="4061" w:type="dxa"/>
+            <w:tcW w:w="4059" w:type="dxa"/>
             <w:vMerge/>
             <w:tcBorders>
               <w:right w:val="single" w:sz="12" w:space="0" w:color="auto"/>
@@ -10887,7 +11146,7 @@
         </w:tc>
         <w:tc>
           <w:tcPr>
-            <w:tcW w:w="793" w:type="dxa"/>
+            <w:tcW w:w="797" w:type="dxa"/>
             <w:gridSpan w:val="2"/>
             <w:tcBorders>
               <w:top w:val="single" w:sz="4" w:space="0" w:color="auto"/>
@@ -10922,7 +11181,7 @@
         </w:trPr>
         <w:tc>
           <w:tcPr>
-            <w:tcW w:w="391" w:type="dxa"/>
+            <w:tcW w:w="389" w:type="dxa"/>
             <w:gridSpan w:val="2"/>
             <w:vMerge w:val="restart"/>
             <w:tcBorders>
@@ -10970,7 +11229,7 @@
         </w:tc>
         <w:tc>
           <w:tcPr>
-            <w:tcW w:w="4061" w:type="dxa"/>
+            <w:tcW w:w="4059" w:type="dxa"/>
             <w:vMerge w:val="restart"/>
             <w:tcBorders>
               <w:top w:val="single" w:sz="12" w:space="0" w:color="auto"/>
@@ -11134,6 +11393,15 @@
                 <w:szCs w:val="18"/>
               </w:rPr>
             </w:pPr>
+            <w:r>
+              <w:rPr>
+                <w:rFonts w:ascii="Calibri" w:hAnsi="Calibri"/>
+                <w:color w:val="C00000"/>
+                <w:sz w:val="18"/>
+                <w:szCs w:val="18"/>
+              </w:rPr>
+              <w:t>20%</w:t>
+            </w:r>
           </w:p>
         </w:tc>
         <w:tc>
@@ -11163,6 +11431,15 @@
                 <w:szCs w:val="18"/>
               </w:rPr>
             </w:pPr>
+            <w:r>
+              <w:rPr>
+                <w:rFonts w:ascii="Calibri" w:hAnsi="Calibri"/>
+                <w:color w:val="C00000"/>
+                <w:sz w:val="18"/>
+                <w:szCs w:val="18"/>
+              </w:rPr>
+              <w:t>60%</w:t>
+            </w:r>
           </w:p>
         </w:tc>
         <w:tc>
@@ -11188,6 +11465,15 @@
                 <w:szCs w:val="18"/>
               </w:rPr>
             </w:pPr>
+            <w:r>
+              <w:rPr>
+                <w:rFonts w:ascii="Calibri" w:hAnsi="Calibri"/>
+                <w:color w:val="C00000"/>
+                <w:sz w:val="18"/>
+                <w:szCs w:val="18"/>
+              </w:rPr>
+              <w:t>100%</w:t>
+            </w:r>
           </w:p>
         </w:tc>
         <w:tc>
@@ -11252,7 +11538,7 @@
         </w:tc>
         <w:tc>
           <w:tcPr>
-            <w:tcW w:w="793" w:type="dxa"/>
+            <w:tcW w:w="797" w:type="dxa"/>
             <w:gridSpan w:val="2"/>
             <w:tcBorders>
               <w:top w:val="single" w:sz="12" w:space="0" w:color="auto"/>
@@ -11287,7 +11573,7 @@
         </w:trPr>
         <w:tc>
           <w:tcPr>
-            <w:tcW w:w="391" w:type="dxa"/>
+            <w:tcW w:w="389" w:type="dxa"/>
             <w:gridSpan w:val="2"/>
             <w:vMerge/>
             <w:tcBorders>
@@ -11315,7 +11601,7 @@
         </w:tc>
         <w:tc>
           <w:tcPr>
-            <w:tcW w:w="4061" w:type="dxa"/>
+            <w:tcW w:w="4059" w:type="dxa"/>
             <w:vMerge/>
             <w:tcBorders>
               <w:right w:val="single" w:sz="12" w:space="0" w:color="auto"/>
@@ -11524,7 +11810,7 @@
         </w:tc>
         <w:tc>
           <w:tcPr>
-            <w:tcW w:w="793" w:type="dxa"/>
+            <w:tcW w:w="797" w:type="dxa"/>
             <w:gridSpan w:val="2"/>
             <w:tcBorders>
               <w:top w:val="single" w:sz="4" w:space="0" w:color="auto"/>
@@ -11559,7 +11845,7 @@
         </w:trPr>
         <w:tc>
           <w:tcPr>
-            <w:tcW w:w="391" w:type="dxa"/>
+            <w:tcW w:w="389" w:type="dxa"/>
             <w:gridSpan w:val="2"/>
             <w:vMerge/>
             <w:tcBorders>
@@ -11587,7 +11873,7 @@
         </w:tc>
         <w:tc>
           <w:tcPr>
-            <w:tcW w:w="4061" w:type="dxa"/>
+            <w:tcW w:w="4059" w:type="dxa"/>
             <w:vMerge/>
             <w:tcBorders>
               <w:right w:val="single" w:sz="12" w:space="0" w:color="auto"/>
@@ -11794,7 +12080,7 @@
         </w:tc>
         <w:tc>
           <w:tcPr>
-            <w:tcW w:w="793" w:type="dxa"/>
+            <w:tcW w:w="797" w:type="dxa"/>
             <w:gridSpan w:val="2"/>
             <w:tcBorders>
               <w:top w:val="single" w:sz="4" w:space="0" w:color="auto"/>
@@ -11829,7 +12115,7 @@
         </w:trPr>
         <w:tc>
           <w:tcPr>
-            <w:tcW w:w="391" w:type="dxa"/>
+            <w:tcW w:w="389" w:type="dxa"/>
             <w:gridSpan w:val="2"/>
             <w:vMerge w:val="restart"/>
             <w:tcBorders>
@@ -11877,7 +12163,7 @@
         </w:tc>
         <w:tc>
           <w:tcPr>
-            <w:tcW w:w="4061" w:type="dxa"/>
+            <w:tcW w:w="4059" w:type="dxa"/>
             <w:vMerge w:val="restart"/>
             <w:tcBorders>
               <w:top w:val="single" w:sz="12" w:space="0" w:color="auto"/>
@@ -12022,6 +12308,15 @@
                 <w:szCs w:val="18"/>
               </w:rPr>
             </w:pPr>
+            <w:r>
+              <w:rPr>
+                <w:rFonts w:ascii="Calibri" w:hAnsi="Calibri"/>
+                <w:color w:val="C00000"/>
+                <w:sz w:val="18"/>
+                <w:szCs w:val="18"/>
+              </w:rPr>
+              <w:t>0%</w:t>
+            </w:r>
           </w:p>
         </w:tc>
         <w:tc>
@@ -12051,6 +12346,15 @@
                 <w:szCs w:val="18"/>
               </w:rPr>
             </w:pPr>
+            <w:r>
+              <w:rPr>
+                <w:rFonts w:ascii="Calibri" w:hAnsi="Calibri"/>
+                <w:color w:val="C00000"/>
+                <w:sz w:val="18"/>
+                <w:szCs w:val="18"/>
+              </w:rPr>
+              <w:t>0%</w:t>
+            </w:r>
           </w:p>
         </w:tc>
         <w:tc>
@@ -12076,6 +12380,15 @@
                 <w:szCs w:val="18"/>
               </w:rPr>
             </w:pPr>
+            <w:r>
+              <w:rPr>
+                <w:rFonts w:ascii="Calibri" w:hAnsi="Calibri"/>
+                <w:color w:val="C00000"/>
+                <w:sz w:val="18"/>
+                <w:szCs w:val="18"/>
+              </w:rPr>
+              <w:t>0%</w:t>
+            </w:r>
           </w:p>
         </w:tc>
         <w:tc>
@@ -12106,6 +12419,15 @@
                 <w:szCs w:val="18"/>
               </w:rPr>
             </w:pPr>
+            <w:r>
+              <w:rPr>
+                <w:rFonts w:ascii="Calibri" w:hAnsi="Calibri"/>
+                <w:color w:val="C00000"/>
+                <w:sz w:val="18"/>
+                <w:szCs w:val="18"/>
+              </w:rPr>
+              <w:t>40%</w:t>
+            </w:r>
           </w:p>
         </w:tc>
         <w:tc>
@@ -12136,11 +12458,20 @@
                 <w:szCs w:val="18"/>
               </w:rPr>
             </w:pPr>
-          </w:p>
-        </w:tc>
-        <w:tc>
-          <w:tcPr>
-            <w:tcW w:w="793" w:type="dxa"/>
+            <w:r>
+              <w:rPr>
+                <w:rFonts w:ascii="Calibri" w:hAnsi="Calibri"/>
+                <w:color w:val="C00000"/>
+                <w:sz w:val="18"/>
+                <w:szCs w:val="18"/>
+              </w:rPr>
+              <w:t>100%</w:t>
+            </w:r>
+          </w:p>
+        </w:tc>
+        <w:tc>
+          <w:tcPr>
+            <w:tcW w:w="797" w:type="dxa"/>
             <w:gridSpan w:val="2"/>
             <w:tcBorders>
               <w:top w:val="single" w:sz="12" w:space="0" w:color="auto"/>
@@ -12175,7 +12506,7 @@
         </w:trPr>
         <w:tc>
           <w:tcPr>
-            <w:tcW w:w="391" w:type="dxa"/>
+            <w:tcW w:w="389" w:type="dxa"/>
             <w:gridSpan w:val="2"/>
             <w:vMerge/>
             <w:tcBorders>
@@ -12203,7 +12534,7 @@
         </w:tc>
         <w:tc>
           <w:tcPr>
-            <w:tcW w:w="4061" w:type="dxa"/>
+            <w:tcW w:w="4059" w:type="dxa"/>
             <w:vMerge/>
             <w:tcBorders>
               <w:right w:val="single" w:sz="12" w:space="0" w:color="auto"/>
@@ -12412,7 +12743,7 @@
         </w:tc>
         <w:tc>
           <w:tcPr>
-            <w:tcW w:w="793" w:type="dxa"/>
+            <w:tcW w:w="797" w:type="dxa"/>
             <w:gridSpan w:val="2"/>
             <w:tcBorders>
               <w:top w:val="single" w:sz="4" w:space="0" w:color="auto"/>
@@ -12447,7 +12778,7 @@
         </w:trPr>
         <w:tc>
           <w:tcPr>
-            <w:tcW w:w="391" w:type="dxa"/>
+            <w:tcW w:w="389" w:type="dxa"/>
             <w:gridSpan w:val="2"/>
             <w:vMerge/>
             <w:tcBorders>
@@ -12475,7 +12806,7 @@
         </w:tc>
         <w:tc>
           <w:tcPr>
-            <w:tcW w:w="4061" w:type="dxa"/>
+            <w:tcW w:w="4059" w:type="dxa"/>
             <w:vMerge/>
             <w:tcBorders>
               <w:right w:val="single" w:sz="12" w:space="0" w:color="auto"/>
@@ -12682,7 +13013,7 @@
         </w:tc>
         <w:tc>
           <w:tcPr>
-            <w:tcW w:w="793" w:type="dxa"/>
+            <w:tcW w:w="797" w:type="dxa"/>
             <w:gridSpan w:val="2"/>
             <w:tcBorders>
               <w:top w:val="single" w:sz="4" w:space="0" w:color="auto"/>
@@ -12717,7 +13048,7 @@
         </w:trPr>
         <w:tc>
           <w:tcPr>
-            <w:tcW w:w="391" w:type="dxa"/>
+            <w:tcW w:w="389" w:type="dxa"/>
             <w:gridSpan w:val="2"/>
             <w:vMerge w:val="restart"/>
             <w:tcBorders>
@@ -12765,7 +13096,7 @@
         </w:tc>
         <w:tc>
           <w:tcPr>
-            <w:tcW w:w="4061" w:type="dxa"/>
+            <w:tcW w:w="4059" w:type="dxa"/>
             <w:vMerge w:val="restart"/>
             <w:tcBorders>
               <w:top w:val="single" w:sz="12" w:space="0" w:color="auto"/>
@@ -12910,6 +13241,15 @@
                 <w:szCs w:val="18"/>
               </w:rPr>
             </w:pPr>
+            <w:r>
+              <w:rPr>
+                <w:rFonts w:ascii="Calibri" w:hAnsi="Calibri"/>
+                <w:color w:val="C00000"/>
+                <w:sz w:val="18"/>
+                <w:szCs w:val="18"/>
+              </w:rPr>
+              <w:t>0%</w:t>
+            </w:r>
           </w:p>
         </w:tc>
         <w:tc>
@@ -12939,6 +13279,15 @@
                 <w:szCs w:val="18"/>
               </w:rPr>
             </w:pPr>
+            <w:r>
+              <w:rPr>
+                <w:rFonts w:ascii="Calibri" w:hAnsi="Calibri"/>
+                <w:color w:val="C00000"/>
+                <w:sz w:val="18"/>
+                <w:szCs w:val="18"/>
+              </w:rPr>
+              <w:t>0%</w:t>
+            </w:r>
           </w:p>
         </w:tc>
         <w:tc>
@@ -12964,6 +13313,15 @@
                 <w:szCs w:val="18"/>
               </w:rPr>
             </w:pPr>
+            <w:r>
+              <w:rPr>
+                <w:rFonts w:ascii="Calibri" w:hAnsi="Calibri"/>
+                <w:color w:val="C00000"/>
+                <w:sz w:val="18"/>
+                <w:szCs w:val="18"/>
+              </w:rPr>
+              <w:t>0%</w:t>
+            </w:r>
           </w:p>
         </w:tc>
         <w:tc>
@@ -12994,6 +13352,15 @@
                 <w:szCs w:val="18"/>
               </w:rPr>
             </w:pPr>
+            <w:r>
+              <w:rPr>
+                <w:rFonts w:ascii="Calibri" w:hAnsi="Calibri"/>
+                <w:color w:val="C00000"/>
+                <w:sz w:val="18"/>
+                <w:szCs w:val="18"/>
+              </w:rPr>
+              <w:t>40%</w:t>
+            </w:r>
           </w:p>
         </w:tc>
         <w:tc>
@@ -13024,11 +13391,20 @@
                 <w:szCs w:val="18"/>
               </w:rPr>
             </w:pPr>
-          </w:p>
-        </w:tc>
-        <w:tc>
-          <w:tcPr>
-            <w:tcW w:w="793" w:type="dxa"/>
+            <w:r>
+              <w:rPr>
+                <w:rFonts w:ascii="Calibri" w:hAnsi="Calibri"/>
+                <w:color w:val="C00000"/>
+                <w:sz w:val="18"/>
+                <w:szCs w:val="18"/>
+              </w:rPr>
+              <w:t>100%</w:t>
+            </w:r>
+          </w:p>
+        </w:tc>
+        <w:tc>
+          <w:tcPr>
+            <w:tcW w:w="797" w:type="dxa"/>
             <w:gridSpan w:val="2"/>
             <w:tcBorders>
               <w:top w:val="single" w:sz="12" w:space="0" w:color="auto"/>
@@ -13063,7 +13439,7 @@
         </w:trPr>
         <w:tc>
           <w:tcPr>
-            <w:tcW w:w="391" w:type="dxa"/>
+            <w:tcW w:w="389" w:type="dxa"/>
             <w:gridSpan w:val="2"/>
             <w:vMerge/>
             <w:tcBorders>
@@ -13091,7 +13467,7 @@
         </w:tc>
         <w:tc>
           <w:tcPr>
-            <w:tcW w:w="4061" w:type="dxa"/>
+            <w:tcW w:w="4059" w:type="dxa"/>
             <w:vMerge/>
             <w:tcBorders>
               <w:right w:val="single" w:sz="12" w:space="0" w:color="auto"/>
@@ -13300,7 +13676,7 @@
         </w:tc>
         <w:tc>
           <w:tcPr>
-            <w:tcW w:w="793" w:type="dxa"/>
+            <w:tcW w:w="797" w:type="dxa"/>
             <w:gridSpan w:val="2"/>
             <w:tcBorders>
               <w:top w:val="single" w:sz="4" w:space="0" w:color="auto"/>
@@ -13335,7 +13711,7 @@
         </w:trPr>
         <w:tc>
           <w:tcPr>
-            <w:tcW w:w="391" w:type="dxa"/>
+            <w:tcW w:w="389" w:type="dxa"/>
             <w:gridSpan w:val="2"/>
             <w:vMerge/>
             <w:tcBorders>
@@ -13363,7 +13739,7 @@
         </w:tc>
         <w:tc>
           <w:tcPr>
-            <w:tcW w:w="4061" w:type="dxa"/>
+            <w:tcW w:w="4059" w:type="dxa"/>
             <w:vMerge/>
             <w:tcBorders>
               <w:right w:val="single" w:sz="12" w:space="0" w:color="auto"/>
@@ -13570,7 +13946,7 @@
         </w:tc>
         <w:tc>
           <w:tcPr>
-            <w:tcW w:w="793" w:type="dxa"/>
+            <w:tcW w:w="797" w:type="dxa"/>
             <w:gridSpan w:val="2"/>
             <w:tcBorders>
               <w:top w:val="single" w:sz="4" w:space="0" w:color="auto"/>
@@ -13605,7 +13981,7 @@
         </w:trPr>
         <w:tc>
           <w:tcPr>
-            <w:tcW w:w="391" w:type="dxa"/>
+            <w:tcW w:w="389" w:type="dxa"/>
             <w:gridSpan w:val="2"/>
             <w:vMerge w:val="restart"/>
             <w:tcBorders>
@@ -13652,7 +14028,7 @@
         </w:tc>
         <w:tc>
           <w:tcPr>
-            <w:tcW w:w="4061" w:type="dxa"/>
+            <w:tcW w:w="4059" w:type="dxa"/>
             <w:vMerge w:val="restart"/>
             <w:tcBorders>
               <w:top w:val="single" w:sz="12" w:space="0" w:color="auto"/>
@@ -13762,6 +14138,15 @@
                 <w:szCs w:val="18"/>
               </w:rPr>
             </w:pPr>
+            <w:r>
+              <w:rPr>
+                <w:rFonts w:ascii="Calibri" w:hAnsi="Calibri"/>
+                <w:color w:val="C00000"/>
+                <w:sz w:val="18"/>
+                <w:szCs w:val="18"/>
+              </w:rPr>
+              <w:t>0%</w:t>
+            </w:r>
           </w:p>
         </w:tc>
         <w:tc>
@@ -13791,6 +14176,15 @@
                 <w:szCs w:val="18"/>
               </w:rPr>
             </w:pPr>
+            <w:r>
+              <w:rPr>
+                <w:rFonts w:ascii="Calibri" w:hAnsi="Calibri"/>
+                <w:color w:val="C00000"/>
+                <w:sz w:val="18"/>
+                <w:szCs w:val="18"/>
+              </w:rPr>
+              <w:t>0%</w:t>
+            </w:r>
           </w:p>
         </w:tc>
         <w:tc>
@@ -13816,6 +14210,15 @@
                 <w:szCs w:val="18"/>
               </w:rPr>
             </w:pPr>
+            <w:r>
+              <w:rPr>
+                <w:rFonts w:ascii="Calibri" w:hAnsi="Calibri"/>
+                <w:color w:val="C00000"/>
+                <w:sz w:val="18"/>
+                <w:szCs w:val="18"/>
+              </w:rPr>
+              <w:t>0%</w:t>
+            </w:r>
           </w:p>
         </w:tc>
         <w:tc>
@@ -13846,6 +14249,15 @@
                 <w:szCs w:val="18"/>
               </w:rPr>
             </w:pPr>
+            <w:r>
+              <w:rPr>
+                <w:rFonts w:ascii="Calibri" w:hAnsi="Calibri"/>
+                <w:color w:val="C00000"/>
+                <w:sz w:val="18"/>
+                <w:szCs w:val="18"/>
+              </w:rPr>
+              <w:t>0%</w:t>
+            </w:r>
           </w:p>
         </w:tc>
         <w:tc>
@@ -13876,11 +14288,20 @@
                 <w:szCs w:val="18"/>
               </w:rPr>
             </w:pPr>
-          </w:p>
-        </w:tc>
-        <w:tc>
-          <w:tcPr>
-            <w:tcW w:w="793" w:type="dxa"/>
+            <w:r>
+              <w:rPr>
+                <w:rFonts w:ascii="Calibri" w:hAnsi="Calibri"/>
+                <w:color w:val="C00000"/>
+                <w:sz w:val="18"/>
+                <w:szCs w:val="18"/>
+              </w:rPr>
+              <w:t>100%</w:t>
+            </w:r>
+          </w:p>
+        </w:tc>
+        <w:tc>
+          <w:tcPr>
+            <w:tcW w:w="797" w:type="dxa"/>
             <w:gridSpan w:val="2"/>
             <w:tcBorders>
               <w:top w:val="single" w:sz="12" w:space="0" w:color="auto"/>
@@ -13915,7 +14336,7 @@
         </w:trPr>
         <w:tc>
           <w:tcPr>
-            <w:tcW w:w="391" w:type="dxa"/>
+            <w:tcW w:w="389" w:type="dxa"/>
             <w:gridSpan w:val="2"/>
             <w:vMerge/>
             <w:tcBorders>
@@ -13943,7 +14364,7 @@
         </w:tc>
         <w:tc>
           <w:tcPr>
-            <w:tcW w:w="4061" w:type="dxa"/>
+            <w:tcW w:w="4059" w:type="dxa"/>
             <w:vMerge/>
             <w:tcBorders>
               <w:right w:val="single" w:sz="12" w:space="0" w:color="auto"/>
@@ -14152,7 +14573,7 @@
         </w:tc>
         <w:tc>
           <w:tcPr>
-            <w:tcW w:w="793" w:type="dxa"/>
+            <w:tcW w:w="797" w:type="dxa"/>
             <w:gridSpan w:val="2"/>
             <w:tcBorders>
               <w:top w:val="single" w:sz="4" w:space="0" w:color="auto"/>
@@ -14187,7 +14608,7 @@
         </w:trPr>
         <w:tc>
           <w:tcPr>
-            <w:tcW w:w="391" w:type="dxa"/>
+            <w:tcW w:w="389" w:type="dxa"/>
             <w:gridSpan w:val="2"/>
             <w:vMerge/>
             <w:tcBorders>
@@ -14216,7 +14637,7 @@
         </w:tc>
         <w:tc>
           <w:tcPr>
-            <w:tcW w:w="4061" w:type="dxa"/>
+            <w:tcW w:w="4059" w:type="dxa"/>
             <w:vMerge/>
             <w:tcBorders>
               <w:bottom w:val="single" w:sz="12" w:space="0" w:color="auto"/>
@@ -14424,7 +14845,7 @@
         </w:tc>
         <w:tc>
           <w:tcPr>
-            <w:tcW w:w="793" w:type="dxa"/>
+            <w:tcW w:w="797" w:type="dxa"/>
             <w:gridSpan w:val="2"/>
             <w:tcBorders>
               <w:top w:val="single" w:sz="4" w:space="0" w:color="auto"/>
@@ -14452,6 +14873,8 @@
             </w:pPr>
           </w:p>
         </w:tc>
+        <w:bookmarkStart w:id="0" w:name="_GoBack"/>
+        <w:bookmarkEnd w:id="0"/>
       </w:tr>
       <w:tr>
         <w:trPr>
@@ -14459,7 +14882,7 @@
         </w:trPr>
         <w:tc>
           <w:tcPr>
-            <w:tcW w:w="391" w:type="dxa"/>
+            <w:tcW w:w="389" w:type="dxa"/>
             <w:gridSpan w:val="2"/>
             <w:vMerge w:val="restart"/>
             <w:tcBorders>
@@ -14508,7 +14931,7 @@
         </w:tc>
         <w:tc>
           <w:tcPr>
-            <w:tcW w:w="4061" w:type="dxa"/>
+            <w:tcW w:w="4059" w:type="dxa"/>
             <w:vMerge w:val="restart"/>
             <w:tcBorders>
               <w:top w:val="single" w:sz="12" w:space="0" w:color="auto"/>
@@ -14620,6 +15043,15 @@
                 <w:szCs w:val="18"/>
               </w:rPr>
             </w:pPr>
+            <w:r>
+              <w:rPr>
+                <w:rFonts w:ascii="Calibri" w:hAnsi="Calibri"/>
+                <w:color w:val="C00000"/>
+                <w:sz w:val="18"/>
+                <w:szCs w:val="18"/>
+              </w:rPr>
+              <w:t>10%</w:t>
+            </w:r>
           </w:p>
         </w:tc>
         <w:tc>
@@ -14649,6 +15081,15 @@
                 <w:szCs w:val="18"/>
               </w:rPr>
             </w:pPr>
+            <w:r>
+              <w:rPr>
+                <w:rFonts w:ascii="Calibri" w:hAnsi="Calibri"/>
+                <w:color w:val="C00000"/>
+                <w:sz w:val="18"/>
+                <w:szCs w:val="18"/>
+              </w:rPr>
+              <w:t>30%</w:t>
+            </w:r>
           </w:p>
         </w:tc>
         <w:tc>
@@ -14674,6 +15115,15 @@
                 <w:szCs w:val="18"/>
               </w:rPr>
             </w:pPr>
+            <w:r>
+              <w:rPr>
+                <w:rFonts w:ascii="Calibri" w:hAnsi="Calibri"/>
+                <w:color w:val="C00000"/>
+                <w:sz w:val="18"/>
+                <w:szCs w:val="18"/>
+              </w:rPr>
+              <w:t>60%</w:t>
+            </w:r>
           </w:p>
         </w:tc>
         <w:tc>
@@ -14704,6 +15154,15 @@
                 <w:szCs w:val="18"/>
               </w:rPr>
             </w:pPr>
+            <w:r>
+              <w:rPr>
+                <w:rFonts w:ascii="Calibri" w:hAnsi="Calibri"/>
+                <w:color w:val="C00000"/>
+                <w:sz w:val="18"/>
+                <w:szCs w:val="18"/>
+              </w:rPr>
+              <w:t>80%</w:t>
+            </w:r>
           </w:p>
         </w:tc>
         <w:tc>
@@ -14734,11 +15193,20 @@
                 <w:szCs w:val="18"/>
               </w:rPr>
             </w:pPr>
-          </w:p>
-        </w:tc>
-        <w:tc>
-          <w:tcPr>
-            <w:tcW w:w="793" w:type="dxa"/>
+            <w:r>
+              <w:rPr>
+                <w:rFonts w:ascii="Calibri" w:hAnsi="Calibri"/>
+                <w:color w:val="C00000"/>
+                <w:sz w:val="18"/>
+                <w:szCs w:val="18"/>
+              </w:rPr>
+              <w:t>100%</w:t>
+            </w:r>
+          </w:p>
+        </w:tc>
+        <w:tc>
+          <w:tcPr>
+            <w:tcW w:w="797" w:type="dxa"/>
             <w:gridSpan w:val="2"/>
             <w:tcBorders>
               <w:top w:val="single" w:sz="12" w:space="0" w:color="auto"/>
@@ -14773,7 +15241,7 @@
         </w:trPr>
         <w:tc>
           <w:tcPr>
-            <w:tcW w:w="391" w:type="dxa"/>
+            <w:tcW w:w="389" w:type="dxa"/>
             <w:gridSpan w:val="2"/>
             <w:vMerge/>
             <w:tcBorders>
@@ -14803,7 +15271,7 @@
         </w:tc>
         <w:tc>
           <w:tcPr>
-            <w:tcW w:w="4061" w:type="dxa"/>
+            <w:tcW w:w="4059" w:type="dxa"/>
             <w:vMerge/>
             <w:tcBorders>
               <w:bottom w:val="single" w:sz="12" w:space="0" w:color="auto"/>
@@ -15014,7 +15482,7 @@
         </w:tc>
         <w:tc>
           <w:tcPr>
-            <w:tcW w:w="793" w:type="dxa"/>
+            <w:tcW w:w="797" w:type="dxa"/>
             <w:gridSpan w:val="2"/>
             <w:tcBorders>
               <w:top w:val="single" w:sz="4" w:space="0" w:color="auto"/>
@@ -15049,7 +15517,7 @@
         </w:trPr>
         <w:tc>
           <w:tcPr>
-            <w:tcW w:w="391" w:type="dxa"/>
+            <w:tcW w:w="389" w:type="dxa"/>
             <w:gridSpan w:val="2"/>
             <w:vMerge/>
             <w:tcBorders>
@@ -15079,7 +15547,7 @@
         </w:tc>
         <w:tc>
           <w:tcPr>
-            <w:tcW w:w="4061" w:type="dxa"/>
+            <w:tcW w:w="4059" w:type="dxa"/>
             <w:vMerge/>
             <w:tcBorders>
               <w:bottom w:val="single" w:sz="12" w:space="0" w:color="auto"/>
@@ -15288,7 +15756,7 @@
         </w:tc>
         <w:tc>
           <w:tcPr>
-            <w:tcW w:w="793" w:type="dxa"/>
+            <w:tcW w:w="797" w:type="dxa"/>
             <w:gridSpan w:val="2"/>
             <w:tcBorders>
               <w:top w:val="single" w:sz="4" w:space="0" w:color="auto"/>

</xml_diff>

<commit_message>
Falta so o relatorio a mao
</commit_message>
<xml_diff>
--- a/Arquivos/Portugol-Acompanhamento.docx
+++ b/Arquivos/Portugol-Acompanhamento.docx
@@ -5,6 +5,7 @@
     <w:tbl>
       <w:tblPr>
         <w:tblW w:w="0" w:type="auto"/>
+        <w:jc w:val="center"/>
         <w:tblLook w:val="04A0" w:firstRow="1" w:lastRow="0" w:firstColumn="1" w:lastColumn="0" w:noHBand="0" w:noVBand="1"/>
       </w:tblPr>
       <w:tblGrid>
@@ -15,6 +16,7 @@
       <w:tr>
         <w:trPr>
           <w:trHeight w:val="1692"/>
+          <w:jc w:val="center"/>
         </w:trPr>
         <w:tc>
           <w:tcPr>
@@ -247,10 +249,13 @@
             </w:r>
           </w:p>
         </w:tc>
+        <w:bookmarkStart w:id="0" w:name="_GoBack"/>
+        <w:bookmarkEnd w:id="0"/>
       </w:tr>
       <w:tr>
         <w:trPr>
           <w:trHeight w:hRule="exact" w:val="284"/>
+          <w:jc w:val="center"/>
         </w:trPr>
         <w:tc>
           <w:tcPr>
@@ -291,6 +296,7 @@
       <w:tr>
         <w:trPr>
           <w:trHeight w:val="37"/>
+          <w:jc w:val="center"/>
         </w:trPr>
         <w:tc>
           <w:tcPr>
@@ -388,6 +394,7 @@
     <w:tbl>
       <w:tblPr>
         <w:tblW w:w="9634" w:type="dxa"/>
+        <w:jc w:val="center"/>
         <w:tblLayout w:type="fixed"/>
         <w:tblLook w:val="04A0" w:firstRow="1" w:lastRow="0" w:firstColumn="1" w:lastColumn="0" w:noHBand="0" w:noVBand="1"/>
       </w:tblPr>
@@ -410,6 +417,7 @@
       <w:tr>
         <w:trPr>
           <w:trHeight w:hRule="exact" w:val="340"/>
+          <w:jc w:val="center"/>
         </w:trPr>
         <w:tc>
           <w:tcPr>
@@ -545,6 +553,7 @@
       <w:tr>
         <w:trPr>
           <w:trHeight w:hRule="exact" w:val="340"/>
+          <w:jc w:val="center"/>
         </w:trPr>
         <w:tc>
           <w:tcPr>
@@ -687,6 +696,7 @@
           <w:gridAfter w:val="1"/>
           <w:wAfter w:w="754" w:type="dxa"/>
           <w:trHeight w:hRule="exact" w:val="86"/>
+          <w:jc w:val="center"/>
         </w:trPr>
         <w:tc>
           <w:tcPr>
@@ -883,6 +893,7 @@
       <w:tr>
         <w:trPr>
           <w:trHeight w:hRule="exact" w:val="567"/>
+          <w:jc w:val="center"/>
         </w:trPr>
         <w:tc>
           <w:tcPr>
@@ -1168,6 +1179,7 @@
       <w:tr>
         <w:trPr>
           <w:trHeight w:hRule="exact" w:val="227"/>
+          <w:jc w:val="center"/>
         </w:trPr>
         <w:tc>
           <w:tcPr>
@@ -1512,6 +1524,7 @@
       <w:tr>
         <w:trPr>
           <w:trHeight w:hRule="exact" w:val="227"/>
+          <w:jc w:val="center"/>
         </w:trPr>
         <w:tc>
           <w:tcPr>
@@ -1784,6 +1797,7 @@
       <w:tr>
         <w:trPr>
           <w:trHeight w:hRule="exact" w:val="227"/>
+          <w:jc w:val="center"/>
         </w:trPr>
         <w:tc>
           <w:tcPr>
@@ -2054,6 +2068,7 @@
       <w:tr>
         <w:trPr>
           <w:trHeight w:hRule="exact" w:val="227"/>
+          <w:jc w:val="center"/>
         </w:trPr>
         <w:tc>
           <w:tcPr>
@@ -2407,6 +2422,7 @@
       <w:tr>
         <w:trPr>
           <w:trHeight w:hRule="exact" w:val="227"/>
+          <w:jc w:val="center"/>
         </w:trPr>
         <w:tc>
           <w:tcPr>
@@ -2679,6 +2695,7 @@
       <w:tr>
         <w:trPr>
           <w:trHeight w:hRule="exact" w:val="227"/>
+          <w:jc w:val="center"/>
         </w:trPr>
         <w:tc>
           <w:tcPr>
@@ -2949,6 +2966,7 @@
       <w:tr>
         <w:trPr>
           <w:trHeight w:hRule="exact" w:val="227"/>
+          <w:jc w:val="center"/>
         </w:trPr>
         <w:tc>
           <w:tcPr>
@@ -3313,6 +3331,7 @@
       <w:tr>
         <w:trPr>
           <w:trHeight w:hRule="exact" w:val="227"/>
+          <w:jc w:val="center"/>
         </w:trPr>
         <w:tc>
           <w:tcPr>
@@ -3585,6 +3604,7 @@
       <w:tr>
         <w:trPr>
           <w:trHeight w:hRule="exact" w:val="227"/>
+          <w:jc w:val="center"/>
         </w:trPr>
         <w:tc>
           <w:tcPr>
@@ -3855,6 +3875,7 @@
       <w:tr>
         <w:trPr>
           <w:trHeight w:hRule="exact" w:val="227"/>
+          <w:jc w:val="center"/>
         </w:trPr>
         <w:tc>
           <w:tcPr>
@@ -4210,6 +4231,7 @@
       <w:tr>
         <w:trPr>
           <w:trHeight w:hRule="exact" w:val="227"/>
+          <w:jc w:val="center"/>
         </w:trPr>
         <w:tc>
           <w:tcPr>
@@ -4482,6 +4504,7 @@
       <w:tr>
         <w:trPr>
           <w:trHeight w:hRule="exact" w:val="227"/>
+          <w:jc w:val="center"/>
         </w:trPr>
         <w:tc>
           <w:tcPr>
@@ -4752,6 +4775,7 @@
       <w:tr>
         <w:trPr>
           <w:trHeight w:hRule="exact" w:val="227"/>
+          <w:jc w:val="center"/>
         </w:trPr>
         <w:tc>
           <w:tcPr>
@@ -5098,6 +5122,7 @@
       <w:tr>
         <w:trPr>
           <w:trHeight w:hRule="exact" w:val="227"/>
+          <w:jc w:val="center"/>
         </w:trPr>
         <w:tc>
           <w:tcPr>
@@ -5370,6 +5395,7 @@
       <w:tr>
         <w:trPr>
           <w:trHeight w:hRule="exact" w:val="227"/>
+          <w:jc w:val="center"/>
         </w:trPr>
         <w:tc>
           <w:tcPr>
@@ -5640,6 +5666,7 @@
       <w:tr>
         <w:trPr>
           <w:trHeight w:hRule="exact" w:val="227"/>
+          <w:jc w:val="center"/>
         </w:trPr>
         <w:tc>
           <w:tcPr>
@@ -5986,6 +6013,7 @@
       <w:tr>
         <w:trPr>
           <w:trHeight w:hRule="exact" w:val="227"/>
+          <w:jc w:val="center"/>
         </w:trPr>
         <w:tc>
           <w:tcPr>
@@ -6258,6 +6286,7 @@
       <w:tr>
         <w:trPr>
           <w:trHeight w:hRule="exact" w:val="227"/>
+          <w:jc w:val="center"/>
         </w:trPr>
         <w:tc>
           <w:tcPr>
@@ -6528,6 +6557,7 @@
       <w:tr>
         <w:trPr>
           <w:trHeight w:hRule="exact" w:val="227"/>
+          <w:jc w:val="center"/>
         </w:trPr>
         <w:tc>
           <w:tcPr>
@@ -6910,6 +6940,7 @@
       <w:tr>
         <w:trPr>
           <w:trHeight w:hRule="exact" w:val="227"/>
+          <w:jc w:val="center"/>
         </w:trPr>
         <w:tc>
           <w:tcPr>
@@ -7182,6 +7213,7 @@
       <w:tr>
         <w:trPr>
           <w:trHeight w:hRule="exact" w:val="227"/>
+          <w:jc w:val="center"/>
         </w:trPr>
         <w:tc>
           <w:tcPr>
@@ -7452,6 +7484,7 @@
       <w:tr>
         <w:trPr>
           <w:trHeight w:hRule="exact" w:val="227"/>
+          <w:jc w:val="center"/>
         </w:trPr>
         <w:tc>
           <w:tcPr>
@@ -7766,16 +7799,7 @@
                 <w:sz w:val="18"/>
                 <w:szCs w:val="18"/>
               </w:rPr>
-              <w:t>40</w:t>
-            </w:r>
-            <w:r>
-              <w:rPr>
-                <w:rFonts w:ascii="Calibri" w:hAnsi="Calibri"/>
-                <w:color w:val="C00000"/>
-                <w:sz w:val="18"/>
-                <w:szCs w:val="18"/>
-              </w:rPr>
-              <w:t>%</w:t>
+              <w:t>40%</w:t>
             </w:r>
           </w:p>
         </w:tc>
@@ -7852,6 +7876,7 @@
       <w:tr>
         <w:trPr>
           <w:trHeight w:hRule="exact" w:val="227"/>
+          <w:jc w:val="center"/>
         </w:trPr>
         <w:tc>
           <w:tcPr>
@@ -8124,6 +8149,7 @@
       <w:tr>
         <w:trPr>
           <w:trHeight w:hRule="exact" w:val="227"/>
+          <w:jc w:val="center"/>
         </w:trPr>
         <w:tc>
           <w:tcPr>
@@ -8394,6 +8420,7 @@
       <w:tr>
         <w:trPr>
           <w:trHeight w:hRule="exact" w:val="227"/>
+          <w:jc w:val="center"/>
         </w:trPr>
         <w:tc>
           <w:tcPr>
@@ -8777,6 +8804,7 @@
       <w:tr>
         <w:trPr>
           <w:trHeight w:hRule="exact" w:val="227"/>
+          <w:jc w:val="center"/>
         </w:trPr>
         <w:tc>
           <w:tcPr>
@@ -9049,6 +9077,7 @@
       <w:tr>
         <w:trPr>
           <w:trHeight w:hRule="exact" w:val="227"/>
+          <w:jc w:val="center"/>
         </w:trPr>
         <w:tc>
           <w:tcPr>
@@ -9319,6 +9348,7 @@
       <w:tr>
         <w:trPr>
           <w:trHeight w:hRule="exact" w:val="227"/>
+          <w:jc w:val="center"/>
         </w:trPr>
         <w:tc>
           <w:tcPr>
@@ -9702,6 +9732,7 @@
       <w:tr>
         <w:trPr>
           <w:trHeight w:hRule="exact" w:val="227"/>
+          <w:jc w:val="center"/>
         </w:trPr>
         <w:tc>
           <w:tcPr>
@@ -9974,6 +10005,7 @@
       <w:tr>
         <w:trPr>
           <w:trHeight w:hRule="exact" w:val="227"/>
+          <w:jc w:val="center"/>
         </w:trPr>
         <w:tc>
           <w:tcPr>
@@ -10244,6 +10276,7 @@
       <w:tr>
         <w:trPr>
           <w:trHeight w:hRule="exact" w:val="227"/>
+          <w:jc w:val="center"/>
         </w:trPr>
         <w:tc>
           <w:tcPr>
@@ -10636,6 +10669,7 @@
       <w:tr>
         <w:trPr>
           <w:trHeight w:hRule="exact" w:val="227"/>
+          <w:jc w:val="center"/>
         </w:trPr>
         <w:tc>
           <w:tcPr>
@@ -10908,6 +10942,7 @@
       <w:tr>
         <w:trPr>
           <w:trHeight w:hRule="exact" w:val="227"/>
+          <w:jc w:val="center"/>
         </w:trPr>
         <w:tc>
           <w:tcPr>
@@ -11178,6 +11213,7 @@
       <w:tr>
         <w:trPr>
           <w:trHeight w:hRule="exact" w:val="227"/>
+          <w:jc w:val="center"/>
         </w:trPr>
         <w:tc>
           <w:tcPr>
@@ -11570,6 +11606,7 @@
       <w:tr>
         <w:trPr>
           <w:trHeight w:hRule="exact" w:val="227"/>
+          <w:jc w:val="center"/>
         </w:trPr>
         <w:tc>
           <w:tcPr>
@@ -11842,6 +11879,7 @@
       <w:tr>
         <w:trPr>
           <w:trHeight w:hRule="exact" w:val="227"/>
+          <w:jc w:val="center"/>
         </w:trPr>
         <w:tc>
           <w:tcPr>
@@ -12112,6 +12150,7 @@
       <w:tr>
         <w:trPr>
           <w:trHeight w:hRule="exact" w:val="227"/>
+          <w:jc w:val="center"/>
         </w:trPr>
         <w:tc>
           <w:tcPr>
@@ -12503,6 +12542,7 @@
       <w:tr>
         <w:trPr>
           <w:trHeight w:hRule="exact" w:val="227"/>
+          <w:jc w:val="center"/>
         </w:trPr>
         <w:tc>
           <w:tcPr>
@@ -12775,6 +12815,7 @@
       <w:tr>
         <w:trPr>
           <w:trHeight w:hRule="exact" w:val="227"/>
+          <w:jc w:val="center"/>
         </w:trPr>
         <w:tc>
           <w:tcPr>
@@ -13045,6 +13086,7 @@
       <w:tr>
         <w:trPr>
           <w:trHeight w:hRule="exact" w:val="227"/>
+          <w:jc w:val="center"/>
         </w:trPr>
         <w:tc>
           <w:tcPr>
@@ -13436,6 +13478,7 @@
       <w:tr>
         <w:trPr>
           <w:trHeight w:hRule="exact" w:val="227"/>
+          <w:jc w:val="center"/>
         </w:trPr>
         <w:tc>
           <w:tcPr>
@@ -13708,6 +13751,7 @@
       <w:tr>
         <w:trPr>
           <w:trHeight w:hRule="exact" w:val="227"/>
+          <w:jc w:val="center"/>
         </w:trPr>
         <w:tc>
           <w:tcPr>
@@ -13978,6 +14022,7 @@
       <w:tr>
         <w:trPr>
           <w:trHeight w:hRule="exact" w:val="227"/>
+          <w:jc w:val="center"/>
         </w:trPr>
         <w:tc>
           <w:tcPr>
@@ -14333,6 +14378,7 @@
       <w:tr>
         <w:trPr>
           <w:trHeight w:hRule="exact" w:val="227"/>
+          <w:jc w:val="center"/>
         </w:trPr>
         <w:tc>
           <w:tcPr>
@@ -14605,6 +14651,7 @@
       <w:tr>
         <w:trPr>
           <w:trHeight w:hRule="exact" w:val="227"/>
+          <w:jc w:val="center"/>
         </w:trPr>
         <w:tc>
           <w:tcPr>
@@ -14873,12 +14920,11 @@
             </w:pPr>
           </w:p>
         </w:tc>
-        <w:bookmarkStart w:id="0" w:name="_GoBack"/>
-        <w:bookmarkEnd w:id="0"/>
       </w:tr>
       <w:tr>
         <w:trPr>
           <w:trHeight w:hRule="exact" w:val="227"/>
+          <w:jc w:val="center"/>
         </w:trPr>
         <w:tc>
           <w:tcPr>
@@ -15238,6 +15284,7 @@
       <w:tr>
         <w:trPr>
           <w:trHeight w:hRule="exact" w:val="227"/>
+          <w:jc w:val="center"/>
         </w:trPr>
         <w:tc>
           <w:tcPr>
@@ -15514,6 +15561,7 @@
       <w:tr>
         <w:trPr>
           <w:trHeight w:hRule="exact" w:val="227"/>
+          <w:jc w:val="center"/>
         </w:trPr>
         <w:tc>
           <w:tcPr>

</xml_diff>